<commit_message>
Updated documentation, minor fixes to make the code clearer
</commit_message>
<xml_diff>
--- a/doc/Dokumentacja_Bojke.docx
+++ b/doc/Dokumentacja_Bojke.docx
@@ -356,6 +356,1478 @@
           <w:szCs w:val="28"/>
         </w:rPr>
         <w:lastRenderedPageBreak/>
+        <w:t>Specyfikacja wstępna</w:t>
+      </w:r>
+    </w:p>
+    <w:p>
+      <w:pPr>
+        <w:tabs>
+          <w:tab w:val="left" w:pos="916"/>
+          <w:tab w:val="left" w:pos="1832"/>
+          <w:tab w:val="left" w:pos="2748"/>
+          <w:tab w:val="left" w:pos="3664"/>
+          <w:tab w:val="left" w:pos="4580"/>
+          <w:tab w:val="left" w:pos="5496"/>
+          <w:tab w:val="left" w:pos="6412"/>
+          <w:tab w:val="left" w:pos="7328"/>
+          <w:tab w:val="left" w:pos="8244"/>
+          <w:tab w:val="left" w:pos="9160"/>
+          <w:tab w:val="left" w:pos="10076"/>
+          <w:tab w:val="left" w:pos="10992"/>
+          <w:tab w:val="left" w:pos="11908"/>
+          <w:tab w:val="left" w:pos="12824"/>
+          <w:tab w:val="left" w:pos="13740"/>
+          <w:tab w:val="left" w:pos="14656"/>
+        </w:tabs>
+        <w:spacing w:after="0" w:line="240" w:lineRule="auto"/>
+        <w:rPr>
+          <w:rFonts w:ascii="Courier New" w:eastAsia="Times New Roman" w:hAnsi="Courier New" w:cs="Courier New"/>
+          <w:sz w:val="20"/>
+          <w:szCs w:val="20"/>
+          <w:lang w:eastAsia="pl-PL"/>
+        </w:rPr>
+      </w:pPr>
+      <w:r>
+        <w:rPr>
+          <w:rFonts w:ascii="Courier New" w:eastAsia="Times New Roman" w:hAnsi="Courier New" w:cs="Courier New"/>
+          <w:sz w:val="20"/>
+          <w:szCs w:val="20"/>
+          <w:lang w:eastAsia="pl-PL"/>
+        </w:rPr>
+        <w:t>1.</w:t>
+      </w:r>
+      <w:r>
+        <w:rPr>
+          <w:rFonts w:ascii="Courier New" w:eastAsia="Times New Roman" w:hAnsi="Courier New" w:cs="Courier New"/>
+          <w:sz w:val="20"/>
+          <w:szCs w:val="20"/>
+          <w:lang w:eastAsia="pl-PL"/>
+        </w:rPr>
+        <w:tab/>
+        <w:t>Temat</w:t>
+      </w:r>
+    </w:p>
+    <w:p>
+      <w:pPr>
+        <w:tabs>
+          <w:tab w:val="left" w:pos="916"/>
+          <w:tab w:val="left" w:pos="1832"/>
+          <w:tab w:val="left" w:pos="2748"/>
+          <w:tab w:val="left" w:pos="3664"/>
+          <w:tab w:val="left" w:pos="4580"/>
+          <w:tab w:val="left" w:pos="5496"/>
+          <w:tab w:val="left" w:pos="6412"/>
+          <w:tab w:val="left" w:pos="7328"/>
+          <w:tab w:val="left" w:pos="8244"/>
+          <w:tab w:val="left" w:pos="9160"/>
+          <w:tab w:val="left" w:pos="10076"/>
+          <w:tab w:val="left" w:pos="10992"/>
+          <w:tab w:val="left" w:pos="11908"/>
+          <w:tab w:val="left" w:pos="12824"/>
+          <w:tab w:val="left" w:pos="13740"/>
+          <w:tab w:val="left" w:pos="14656"/>
+        </w:tabs>
+        <w:spacing w:after="0" w:line="240" w:lineRule="auto"/>
+        <w:rPr>
+          <w:rFonts w:ascii="Courier New" w:eastAsia="Times New Roman" w:hAnsi="Courier New" w:cs="Courier New"/>
+          <w:sz w:val="20"/>
+          <w:szCs w:val="20"/>
+          <w:lang w:eastAsia="pl-PL"/>
+        </w:rPr>
+      </w:pPr>
+      <w:r>
+        <w:rPr>
+          <w:rFonts w:ascii="Courier New" w:eastAsia="Times New Roman" w:hAnsi="Courier New" w:cs="Courier New"/>
+          <w:sz w:val="20"/>
+          <w:szCs w:val="20"/>
+          <w:lang w:eastAsia="pl-PL"/>
+        </w:rPr>
+        <w:t>„System obsługi danych w bibliotece”</w:t>
+      </w:r>
+    </w:p>
+    <w:p>
+      <w:pPr>
+        <w:tabs>
+          <w:tab w:val="left" w:pos="916"/>
+          <w:tab w:val="left" w:pos="1832"/>
+          <w:tab w:val="left" w:pos="2748"/>
+          <w:tab w:val="left" w:pos="3664"/>
+          <w:tab w:val="left" w:pos="4580"/>
+          <w:tab w:val="left" w:pos="5496"/>
+          <w:tab w:val="left" w:pos="6412"/>
+          <w:tab w:val="left" w:pos="7328"/>
+          <w:tab w:val="left" w:pos="8244"/>
+          <w:tab w:val="left" w:pos="9160"/>
+          <w:tab w:val="left" w:pos="10076"/>
+          <w:tab w:val="left" w:pos="10992"/>
+          <w:tab w:val="left" w:pos="11908"/>
+          <w:tab w:val="left" w:pos="12824"/>
+          <w:tab w:val="left" w:pos="13740"/>
+          <w:tab w:val="left" w:pos="14656"/>
+        </w:tabs>
+        <w:spacing w:after="0" w:line="240" w:lineRule="auto"/>
+        <w:rPr>
+          <w:rFonts w:ascii="Courier New" w:eastAsia="Times New Roman" w:hAnsi="Courier New" w:cs="Courier New"/>
+          <w:sz w:val="20"/>
+          <w:szCs w:val="20"/>
+          <w:lang w:eastAsia="pl-PL"/>
+        </w:rPr>
+      </w:pPr>
+    </w:p>
+    <w:p>
+      <w:pPr>
+        <w:tabs>
+          <w:tab w:val="left" w:pos="916"/>
+          <w:tab w:val="left" w:pos="1832"/>
+          <w:tab w:val="left" w:pos="2748"/>
+          <w:tab w:val="left" w:pos="3664"/>
+          <w:tab w:val="left" w:pos="4580"/>
+          <w:tab w:val="left" w:pos="5496"/>
+          <w:tab w:val="left" w:pos="6412"/>
+          <w:tab w:val="left" w:pos="7328"/>
+          <w:tab w:val="left" w:pos="8244"/>
+          <w:tab w:val="left" w:pos="9160"/>
+          <w:tab w:val="left" w:pos="10076"/>
+          <w:tab w:val="left" w:pos="10992"/>
+          <w:tab w:val="left" w:pos="11908"/>
+          <w:tab w:val="left" w:pos="12824"/>
+          <w:tab w:val="left" w:pos="13740"/>
+          <w:tab w:val="left" w:pos="14656"/>
+        </w:tabs>
+        <w:spacing w:after="0" w:line="240" w:lineRule="auto"/>
+        <w:rPr>
+          <w:rFonts w:ascii="Courier New" w:eastAsia="Times New Roman" w:hAnsi="Courier New" w:cs="Courier New"/>
+          <w:sz w:val="20"/>
+          <w:szCs w:val="20"/>
+          <w:lang w:eastAsia="pl-PL"/>
+        </w:rPr>
+      </w:pPr>
+      <w:r>
+        <w:rPr>
+          <w:rFonts w:ascii="Courier New" w:eastAsia="Times New Roman" w:hAnsi="Courier New" w:cs="Courier New"/>
+          <w:sz w:val="20"/>
+          <w:szCs w:val="20"/>
+          <w:lang w:eastAsia="pl-PL"/>
+        </w:rPr>
+        <w:t>2.</w:t>
+      </w:r>
+      <w:r>
+        <w:rPr>
+          <w:rFonts w:ascii="Courier New" w:eastAsia="Times New Roman" w:hAnsi="Courier New" w:cs="Courier New"/>
+          <w:sz w:val="20"/>
+          <w:szCs w:val="20"/>
+          <w:lang w:eastAsia="pl-PL"/>
+        </w:rPr>
+        <w:tab/>
+        <w:t>Interfejs aplikacji</w:t>
+      </w:r>
+    </w:p>
+    <w:p>
+      <w:pPr>
+        <w:tabs>
+          <w:tab w:val="left" w:pos="916"/>
+          <w:tab w:val="left" w:pos="1832"/>
+          <w:tab w:val="left" w:pos="2748"/>
+          <w:tab w:val="left" w:pos="3664"/>
+          <w:tab w:val="left" w:pos="4580"/>
+          <w:tab w:val="left" w:pos="5496"/>
+          <w:tab w:val="left" w:pos="6412"/>
+          <w:tab w:val="left" w:pos="7328"/>
+          <w:tab w:val="left" w:pos="8244"/>
+          <w:tab w:val="left" w:pos="9160"/>
+          <w:tab w:val="left" w:pos="10076"/>
+          <w:tab w:val="left" w:pos="10992"/>
+          <w:tab w:val="left" w:pos="11908"/>
+          <w:tab w:val="left" w:pos="12824"/>
+          <w:tab w:val="left" w:pos="13740"/>
+          <w:tab w:val="left" w:pos="14656"/>
+        </w:tabs>
+        <w:spacing w:after="0" w:line="240" w:lineRule="auto"/>
+        <w:rPr>
+          <w:rFonts w:ascii="Courier New" w:eastAsia="Times New Roman" w:hAnsi="Courier New" w:cs="Courier New"/>
+          <w:sz w:val="20"/>
+          <w:szCs w:val="20"/>
+          <w:lang w:eastAsia="pl-PL"/>
+        </w:rPr>
+      </w:pPr>
+      <w:r>
+        <w:rPr>
+          <w:rFonts w:ascii="Courier New" w:eastAsia="Times New Roman" w:hAnsi="Courier New" w:cs="Courier New"/>
+          <w:sz w:val="20"/>
+          <w:szCs w:val="20"/>
+          <w:lang w:eastAsia="pl-PL"/>
+        </w:rPr>
+        <w:t xml:space="preserve">    - uruchamianie z poziomu powłoki</w:t>
+      </w:r>
+    </w:p>
+    <w:p>
+      <w:pPr>
+        <w:tabs>
+          <w:tab w:val="left" w:pos="916"/>
+          <w:tab w:val="left" w:pos="1832"/>
+          <w:tab w:val="left" w:pos="2748"/>
+          <w:tab w:val="left" w:pos="3664"/>
+          <w:tab w:val="left" w:pos="4580"/>
+          <w:tab w:val="left" w:pos="5496"/>
+          <w:tab w:val="left" w:pos="6412"/>
+          <w:tab w:val="left" w:pos="7328"/>
+          <w:tab w:val="left" w:pos="8244"/>
+          <w:tab w:val="left" w:pos="9160"/>
+          <w:tab w:val="left" w:pos="10076"/>
+          <w:tab w:val="left" w:pos="10992"/>
+          <w:tab w:val="left" w:pos="11908"/>
+          <w:tab w:val="left" w:pos="12824"/>
+          <w:tab w:val="left" w:pos="13740"/>
+          <w:tab w:val="left" w:pos="14656"/>
+        </w:tabs>
+        <w:spacing w:after="0" w:line="240" w:lineRule="auto"/>
+        <w:rPr>
+          <w:rFonts w:ascii="Courier New" w:eastAsia="Times New Roman" w:hAnsi="Courier New" w:cs="Courier New"/>
+          <w:sz w:val="20"/>
+          <w:szCs w:val="20"/>
+          <w:lang w:eastAsia="pl-PL"/>
+        </w:rPr>
+      </w:pPr>
+      <w:r>
+        <w:rPr>
+          <w:rFonts w:ascii="Courier New" w:eastAsia="Times New Roman" w:hAnsi="Courier New" w:cs="Courier New"/>
+          <w:sz w:val="20"/>
+          <w:szCs w:val="20"/>
+          <w:lang w:eastAsia="pl-PL"/>
+        </w:rPr>
+        <w:t xml:space="preserve">    - menu użytkownika z wyborem opcji</w:t>
+      </w:r>
+    </w:p>
+    <w:p>
+      <w:pPr>
+        <w:tabs>
+          <w:tab w:val="left" w:pos="916"/>
+          <w:tab w:val="left" w:pos="1832"/>
+          <w:tab w:val="left" w:pos="2748"/>
+          <w:tab w:val="left" w:pos="3664"/>
+          <w:tab w:val="left" w:pos="4580"/>
+          <w:tab w:val="left" w:pos="5496"/>
+          <w:tab w:val="left" w:pos="6412"/>
+          <w:tab w:val="left" w:pos="7328"/>
+          <w:tab w:val="left" w:pos="8244"/>
+          <w:tab w:val="left" w:pos="9160"/>
+          <w:tab w:val="left" w:pos="10076"/>
+          <w:tab w:val="left" w:pos="10992"/>
+          <w:tab w:val="left" w:pos="11908"/>
+          <w:tab w:val="left" w:pos="12824"/>
+          <w:tab w:val="left" w:pos="13740"/>
+          <w:tab w:val="left" w:pos="14656"/>
+        </w:tabs>
+        <w:spacing w:after="0" w:line="240" w:lineRule="auto"/>
+        <w:rPr>
+          <w:rFonts w:ascii="Courier New" w:eastAsia="Times New Roman" w:hAnsi="Courier New" w:cs="Courier New"/>
+          <w:sz w:val="20"/>
+          <w:szCs w:val="20"/>
+          <w:lang w:eastAsia="pl-PL"/>
+        </w:rPr>
+      </w:pPr>
+    </w:p>
+    <w:p>
+      <w:pPr>
+        <w:tabs>
+          <w:tab w:val="left" w:pos="916"/>
+          <w:tab w:val="left" w:pos="1832"/>
+          <w:tab w:val="left" w:pos="2748"/>
+          <w:tab w:val="left" w:pos="3664"/>
+          <w:tab w:val="left" w:pos="4580"/>
+          <w:tab w:val="left" w:pos="5496"/>
+          <w:tab w:val="left" w:pos="6412"/>
+          <w:tab w:val="left" w:pos="7328"/>
+          <w:tab w:val="left" w:pos="8244"/>
+          <w:tab w:val="left" w:pos="9160"/>
+          <w:tab w:val="left" w:pos="10076"/>
+          <w:tab w:val="left" w:pos="10992"/>
+          <w:tab w:val="left" w:pos="11908"/>
+          <w:tab w:val="left" w:pos="12824"/>
+          <w:tab w:val="left" w:pos="13740"/>
+          <w:tab w:val="left" w:pos="14656"/>
+        </w:tabs>
+        <w:spacing w:after="0" w:line="240" w:lineRule="auto"/>
+        <w:rPr>
+          <w:rFonts w:ascii="Courier New" w:eastAsia="Times New Roman" w:hAnsi="Courier New" w:cs="Courier New"/>
+          <w:sz w:val="20"/>
+          <w:szCs w:val="20"/>
+          <w:lang w:eastAsia="pl-PL"/>
+        </w:rPr>
+      </w:pPr>
+      <w:r>
+        <w:rPr>
+          <w:rFonts w:ascii="Courier New" w:eastAsia="Times New Roman" w:hAnsi="Courier New" w:cs="Courier New"/>
+          <w:sz w:val="20"/>
+          <w:szCs w:val="20"/>
+          <w:lang w:eastAsia="pl-PL"/>
+        </w:rPr>
+        <w:t xml:space="preserve">3. </w:t>
+      </w:r>
+      <w:r>
+        <w:rPr>
+          <w:rFonts w:ascii="Courier New" w:eastAsia="Times New Roman" w:hAnsi="Courier New" w:cs="Courier New"/>
+          <w:sz w:val="20"/>
+          <w:szCs w:val="20"/>
+          <w:lang w:eastAsia="pl-PL"/>
+        </w:rPr>
+        <w:t>Operacje wykonywane przez program</w:t>
+      </w:r>
+    </w:p>
+    <w:p>
+      <w:pPr>
+        <w:tabs>
+          <w:tab w:val="left" w:pos="916"/>
+          <w:tab w:val="left" w:pos="1832"/>
+          <w:tab w:val="left" w:pos="2748"/>
+          <w:tab w:val="left" w:pos="3664"/>
+          <w:tab w:val="left" w:pos="4580"/>
+          <w:tab w:val="left" w:pos="5496"/>
+          <w:tab w:val="left" w:pos="6412"/>
+          <w:tab w:val="left" w:pos="7328"/>
+          <w:tab w:val="left" w:pos="8244"/>
+          <w:tab w:val="left" w:pos="9160"/>
+          <w:tab w:val="left" w:pos="10076"/>
+          <w:tab w:val="left" w:pos="10992"/>
+          <w:tab w:val="left" w:pos="11908"/>
+          <w:tab w:val="left" w:pos="12824"/>
+          <w:tab w:val="left" w:pos="13740"/>
+          <w:tab w:val="left" w:pos="14656"/>
+        </w:tabs>
+        <w:spacing w:after="0" w:line="240" w:lineRule="auto"/>
+        <w:rPr>
+          <w:rFonts w:ascii="Courier New" w:eastAsia="Times New Roman" w:hAnsi="Courier New" w:cs="Courier New"/>
+          <w:sz w:val="20"/>
+          <w:szCs w:val="20"/>
+          <w:lang w:eastAsia="pl-PL"/>
+        </w:rPr>
+      </w:pPr>
+    </w:p>
+    <w:p>
+      <w:pPr>
+        <w:tabs>
+          <w:tab w:val="left" w:pos="916"/>
+          <w:tab w:val="left" w:pos="1832"/>
+          <w:tab w:val="left" w:pos="2748"/>
+          <w:tab w:val="left" w:pos="3664"/>
+          <w:tab w:val="left" w:pos="4580"/>
+          <w:tab w:val="left" w:pos="5496"/>
+          <w:tab w:val="left" w:pos="6412"/>
+          <w:tab w:val="left" w:pos="7328"/>
+          <w:tab w:val="left" w:pos="8244"/>
+          <w:tab w:val="left" w:pos="9160"/>
+          <w:tab w:val="left" w:pos="10076"/>
+          <w:tab w:val="left" w:pos="10992"/>
+          <w:tab w:val="left" w:pos="11908"/>
+          <w:tab w:val="left" w:pos="12824"/>
+          <w:tab w:val="left" w:pos="13740"/>
+          <w:tab w:val="left" w:pos="14656"/>
+        </w:tabs>
+        <w:spacing w:after="0" w:line="240" w:lineRule="auto"/>
+        <w:rPr>
+          <w:rFonts w:ascii="Courier New" w:eastAsia="Times New Roman" w:hAnsi="Courier New" w:cs="Courier New"/>
+          <w:sz w:val="20"/>
+          <w:szCs w:val="20"/>
+          <w:lang w:eastAsia="pl-PL"/>
+        </w:rPr>
+      </w:pPr>
+      <w:r>
+        <w:rPr>
+          <w:rFonts w:ascii="Courier New" w:eastAsia="Times New Roman" w:hAnsi="Courier New" w:cs="Courier New"/>
+          <w:sz w:val="20"/>
+          <w:szCs w:val="20"/>
+          <w:lang w:eastAsia="pl-PL"/>
+        </w:rPr>
+        <w:t>a) System obsługi użytkowników biblioteki:</w:t>
+      </w:r>
+    </w:p>
+    <w:p>
+      <w:pPr>
+        <w:tabs>
+          <w:tab w:val="left" w:pos="916"/>
+          <w:tab w:val="left" w:pos="1832"/>
+          <w:tab w:val="left" w:pos="2748"/>
+          <w:tab w:val="left" w:pos="3664"/>
+          <w:tab w:val="left" w:pos="4580"/>
+          <w:tab w:val="left" w:pos="5496"/>
+          <w:tab w:val="left" w:pos="6412"/>
+          <w:tab w:val="left" w:pos="7328"/>
+          <w:tab w:val="left" w:pos="8244"/>
+          <w:tab w:val="left" w:pos="9160"/>
+          <w:tab w:val="left" w:pos="10076"/>
+          <w:tab w:val="left" w:pos="10992"/>
+          <w:tab w:val="left" w:pos="11908"/>
+          <w:tab w:val="left" w:pos="12824"/>
+          <w:tab w:val="left" w:pos="13740"/>
+          <w:tab w:val="left" w:pos="14656"/>
+        </w:tabs>
+        <w:spacing w:after="0" w:line="240" w:lineRule="auto"/>
+        <w:rPr>
+          <w:rFonts w:ascii="Courier New" w:eastAsia="Times New Roman" w:hAnsi="Courier New" w:cs="Courier New"/>
+          <w:sz w:val="20"/>
+          <w:szCs w:val="20"/>
+          <w:lang w:eastAsia="pl-PL"/>
+        </w:rPr>
+      </w:pPr>
+      <w:r>
+        <w:rPr>
+          <w:rFonts w:ascii="Courier New" w:eastAsia="Times New Roman" w:hAnsi="Courier New" w:cs="Courier New"/>
+          <w:sz w:val="20"/>
+          <w:szCs w:val="20"/>
+          <w:lang w:eastAsia="pl-PL"/>
+        </w:rPr>
+        <w:tab/>
+        <w:t>-</w:t>
+      </w:r>
+      <w:r>
+        <w:rPr>
+          <w:rFonts w:ascii="Courier New" w:eastAsia="Times New Roman" w:hAnsi="Courier New" w:cs="Courier New"/>
+          <w:sz w:val="20"/>
+          <w:szCs w:val="20"/>
+          <w:lang w:eastAsia="pl-PL"/>
+        </w:rPr>
+        <w:t xml:space="preserve"> tworzenie oraz usuwanie konta bibliotecznego</w:t>
+      </w:r>
+    </w:p>
+    <w:p>
+      <w:pPr>
+        <w:tabs>
+          <w:tab w:val="left" w:pos="916"/>
+          <w:tab w:val="left" w:pos="1832"/>
+          <w:tab w:val="left" w:pos="2748"/>
+          <w:tab w:val="left" w:pos="3664"/>
+          <w:tab w:val="left" w:pos="4580"/>
+          <w:tab w:val="left" w:pos="5496"/>
+          <w:tab w:val="left" w:pos="6412"/>
+          <w:tab w:val="left" w:pos="7328"/>
+          <w:tab w:val="left" w:pos="8244"/>
+          <w:tab w:val="left" w:pos="9160"/>
+          <w:tab w:val="left" w:pos="10076"/>
+          <w:tab w:val="left" w:pos="10992"/>
+          <w:tab w:val="left" w:pos="11908"/>
+          <w:tab w:val="left" w:pos="12824"/>
+          <w:tab w:val="left" w:pos="13740"/>
+          <w:tab w:val="left" w:pos="14656"/>
+        </w:tabs>
+        <w:spacing w:after="0" w:line="240" w:lineRule="auto"/>
+        <w:rPr>
+          <w:rFonts w:ascii="Courier New" w:eastAsia="Times New Roman" w:hAnsi="Courier New" w:cs="Courier New"/>
+          <w:sz w:val="20"/>
+          <w:szCs w:val="20"/>
+          <w:lang w:eastAsia="pl-PL"/>
+        </w:rPr>
+      </w:pPr>
+      <w:r>
+        <w:rPr>
+          <w:rFonts w:ascii="Courier New" w:eastAsia="Times New Roman" w:hAnsi="Courier New" w:cs="Courier New"/>
+          <w:sz w:val="20"/>
+          <w:szCs w:val="20"/>
+          <w:lang w:eastAsia="pl-PL"/>
+        </w:rPr>
+        <w:tab/>
+        <w:t xml:space="preserve">- </w:t>
+      </w:r>
+      <w:r>
+        <w:rPr>
+          <w:rFonts w:ascii="Courier New" w:eastAsia="Times New Roman" w:hAnsi="Courier New" w:cs="Courier New"/>
+          <w:sz w:val="20"/>
+          <w:szCs w:val="20"/>
+          <w:lang w:eastAsia="pl-PL"/>
+        </w:rPr>
+        <w:t>logowanie się do konta i edycja danych</w:t>
+      </w:r>
+    </w:p>
+    <w:p>
+      <w:pPr>
+        <w:tabs>
+          <w:tab w:val="left" w:pos="916"/>
+          <w:tab w:val="left" w:pos="1832"/>
+          <w:tab w:val="left" w:pos="2748"/>
+          <w:tab w:val="left" w:pos="3664"/>
+          <w:tab w:val="left" w:pos="4580"/>
+          <w:tab w:val="left" w:pos="5496"/>
+          <w:tab w:val="left" w:pos="6412"/>
+          <w:tab w:val="left" w:pos="7328"/>
+          <w:tab w:val="left" w:pos="8244"/>
+          <w:tab w:val="left" w:pos="9160"/>
+          <w:tab w:val="left" w:pos="10076"/>
+          <w:tab w:val="left" w:pos="10992"/>
+          <w:tab w:val="left" w:pos="11908"/>
+          <w:tab w:val="left" w:pos="12824"/>
+          <w:tab w:val="left" w:pos="13740"/>
+          <w:tab w:val="left" w:pos="14656"/>
+        </w:tabs>
+        <w:spacing w:after="0" w:line="240" w:lineRule="auto"/>
+        <w:ind w:left="708"/>
+        <w:rPr>
+          <w:rFonts w:ascii="Courier New" w:eastAsia="Times New Roman" w:hAnsi="Courier New" w:cs="Courier New"/>
+          <w:sz w:val="20"/>
+          <w:szCs w:val="20"/>
+          <w:lang w:eastAsia="pl-PL"/>
+        </w:rPr>
+      </w:pPr>
+      <w:r>
+        <w:rPr>
+          <w:rFonts w:ascii="Courier New" w:eastAsia="Times New Roman" w:hAnsi="Courier New" w:cs="Courier New"/>
+          <w:sz w:val="20"/>
+          <w:szCs w:val="20"/>
+          <w:lang w:eastAsia="pl-PL"/>
+        </w:rPr>
+        <w:tab/>
+        <w:t>- wygenerowanie oraz wyświetlenie unikalnego numeru karty         bibliotecznej</w:t>
+      </w:r>
+    </w:p>
+    <w:p>
+      <w:pPr>
+        <w:tabs>
+          <w:tab w:val="left" w:pos="916"/>
+          <w:tab w:val="left" w:pos="1832"/>
+          <w:tab w:val="left" w:pos="2748"/>
+          <w:tab w:val="left" w:pos="3664"/>
+          <w:tab w:val="left" w:pos="4580"/>
+          <w:tab w:val="left" w:pos="5496"/>
+          <w:tab w:val="left" w:pos="6412"/>
+          <w:tab w:val="left" w:pos="7328"/>
+          <w:tab w:val="left" w:pos="8244"/>
+          <w:tab w:val="left" w:pos="9160"/>
+          <w:tab w:val="left" w:pos="10076"/>
+          <w:tab w:val="left" w:pos="10992"/>
+          <w:tab w:val="left" w:pos="11908"/>
+          <w:tab w:val="left" w:pos="12824"/>
+          <w:tab w:val="left" w:pos="13740"/>
+          <w:tab w:val="left" w:pos="14656"/>
+        </w:tabs>
+        <w:spacing w:after="0" w:line="240" w:lineRule="auto"/>
+        <w:ind w:left="708"/>
+        <w:rPr>
+          <w:rFonts w:ascii="Courier New" w:eastAsia="Times New Roman" w:hAnsi="Courier New" w:cs="Courier New"/>
+          <w:sz w:val="20"/>
+          <w:szCs w:val="20"/>
+          <w:lang w:eastAsia="pl-PL"/>
+        </w:rPr>
+      </w:pPr>
+      <w:r>
+        <w:rPr>
+          <w:rFonts w:ascii="Courier New" w:eastAsia="Times New Roman" w:hAnsi="Courier New" w:cs="Courier New"/>
+          <w:sz w:val="20"/>
+          <w:szCs w:val="20"/>
+          <w:lang w:eastAsia="pl-PL"/>
+        </w:rPr>
+        <w:tab/>
+        <w:t>- stworzenie, wczytywanie oraz zapisywanie bazy danych użytkowników</w:t>
+      </w:r>
+    </w:p>
+    <w:p>
+      <w:pPr>
+        <w:tabs>
+          <w:tab w:val="left" w:pos="916"/>
+          <w:tab w:val="left" w:pos="1832"/>
+          <w:tab w:val="left" w:pos="2748"/>
+          <w:tab w:val="left" w:pos="3664"/>
+          <w:tab w:val="left" w:pos="4580"/>
+          <w:tab w:val="left" w:pos="5496"/>
+          <w:tab w:val="left" w:pos="6412"/>
+          <w:tab w:val="left" w:pos="7328"/>
+          <w:tab w:val="left" w:pos="8244"/>
+          <w:tab w:val="left" w:pos="9160"/>
+          <w:tab w:val="left" w:pos="10076"/>
+          <w:tab w:val="left" w:pos="10992"/>
+          <w:tab w:val="left" w:pos="11908"/>
+          <w:tab w:val="left" w:pos="12824"/>
+          <w:tab w:val="left" w:pos="13740"/>
+          <w:tab w:val="left" w:pos="14656"/>
+        </w:tabs>
+        <w:spacing w:after="0" w:line="240" w:lineRule="auto"/>
+        <w:rPr>
+          <w:rFonts w:ascii="Courier New" w:eastAsia="Times New Roman" w:hAnsi="Courier New" w:cs="Courier New"/>
+          <w:sz w:val="20"/>
+          <w:szCs w:val="20"/>
+          <w:lang w:eastAsia="pl-PL"/>
+        </w:rPr>
+      </w:pPr>
+      <w:r>
+        <w:rPr>
+          <w:rFonts w:ascii="Courier New" w:eastAsia="Times New Roman" w:hAnsi="Courier New" w:cs="Courier New"/>
+          <w:sz w:val="20"/>
+          <w:szCs w:val="20"/>
+          <w:lang w:eastAsia="pl-PL"/>
+        </w:rPr>
+        <w:t>4. Oczekiwany wynik działania programu</w:t>
+      </w:r>
+    </w:p>
+    <w:p>
+      <w:pPr>
+        <w:tabs>
+          <w:tab w:val="left" w:pos="916"/>
+          <w:tab w:val="left" w:pos="1832"/>
+          <w:tab w:val="left" w:pos="2748"/>
+          <w:tab w:val="left" w:pos="3664"/>
+          <w:tab w:val="left" w:pos="4580"/>
+          <w:tab w:val="left" w:pos="5496"/>
+          <w:tab w:val="left" w:pos="6412"/>
+          <w:tab w:val="left" w:pos="7328"/>
+          <w:tab w:val="left" w:pos="8244"/>
+          <w:tab w:val="left" w:pos="9160"/>
+          <w:tab w:val="left" w:pos="10076"/>
+          <w:tab w:val="left" w:pos="10992"/>
+          <w:tab w:val="left" w:pos="11908"/>
+          <w:tab w:val="left" w:pos="12824"/>
+          <w:tab w:val="left" w:pos="13740"/>
+          <w:tab w:val="left" w:pos="14656"/>
+        </w:tabs>
+        <w:spacing w:after="0" w:line="240" w:lineRule="auto"/>
+        <w:rPr>
+          <w:rFonts w:ascii="Courier New" w:eastAsia="Times New Roman" w:hAnsi="Courier New" w:cs="Courier New"/>
+          <w:sz w:val="20"/>
+          <w:szCs w:val="20"/>
+          <w:lang w:eastAsia="pl-PL"/>
+        </w:rPr>
+      </w:pPr>
+      <w:r>
+        <w:rPr>
+          <w:rFonts w:ascii="Courier New" w:eastAsia="Times New Roman" w:hAnsi="Courier New" w:cs="Courier New"/>
+          <w:sz w:val="20"/>
+          <w:szCs w:val="20"/>
+          <w:lang w:eastAsia="pl-PL"/>
+        </w:rPr>
+        <w:tab/>
+        <w:t>- stworzenie funkcjonalnej bazy danych biblioteki z możliwością łatwego dostępu i modyfikacji przez użytkowników i administratorów;</w:t>
+      </w:r>
+    </w:p>
+    <w:p>
+      <w:pPr>
+        <w:tabs>
+          <w:tab w:val="left" w:pos="916"/>
+          <w:tab w:val="left" w:pos="1832"/>
+          <w:tab w:val="left" w:pos="2748"/>
+          <w:tab w:val="left" w:pos="3664"/>
+          <w:tab w:val="left" w:pos="4580"/>
+          <w:tab w:val="left" w:pos="5496"/>
+          <w:tab w:val="left" w:pos="6412"/>
+          <w:tab w:val="left" w:pos="7328"/>
+          <w:tab w:val="left" w:pos="8244"/>
+          <w:tab w:val="left" w:pos="9160"/>
+          <w:tab w:val="left" w:pos="10076"/>
+          <w:tab w:val="left" w:pos="10992"/>
+          <w:tab w:val="left" w:pos="11908"/>
+          <w:tab w:val="left" w:pos="12824"/>
+          <w:tab w:val="left" w:pos="13740"/>
+          <w:tab w:val="left" w:pos="14656"/>
+        </w:tabs>
+        <w:spacing w:after="0" w:line="240" w:lineRule="auto"/>
+        <w:rPr>
+          <w:rFonts w:ascii="Courier New" w:eastAsia="Times New Roman" w:hAnsi="Courier New" w:cs="Courier New"/>
+          <w:sz w:val="20"/>
+          <w:szCs w:val="20"/>
+          <w:lang w:eastAsia="pl-PL"/>
+        </w:rPr>
+      </w:pPr>
+    </w:p>
+    <w:p>
+      <w:pPr>
+        <w:tabs>
+          <w:tab w:val="left" w:pos="916"/>
+          <w:tab w:val="left" w:pos="1832"/>
+          <w:tab w:val="left" w:pos="2748"/>
+          <w:tab w:val="left" w:pos="3664"/>
+          <w:tab w:val="left" w:pos="4580"/>
+          <w:tab w:val="left" w:pos="5496"/>
+          <w:tab w:val="left" w:pos="6412"/>
+          <w:tab w:val="left" w:pos="7328"/>
+          <w:tab w:val="left" w:pos="8244"/>
+          <w:tab w:val="left" w:pos="9160"/>
+          <w:tab w:val="left" w:pos="10076"/>
+          <w:tab w:val="left" w:pos="10992"/>
+          <w:tab w:val="left" w:pos="11908"/>
+          <w:tab w:val="left" w:pos="12824"/>
+          <w:tab w:val="left" w:pos="13740"/>
+          <w:tab w:val="left" w:pos="14656"/>
+        </w:tabs>
+        <w:spacing w:after="0" w:line="240" w:lineRule="auto"/>
+        <w:rPr>
+          <w:rFonts w:ascii="Courier New" w:eastAsia="Times New Roman" w:hAnsi="Courier New" w:cs="Courier New"/>
+          <w:sz w:val="20"/>
+          <w:szCs w:val="20"/>
+          <w:lang w:eastAsia="pl-PL"/>
+        </w:rPr>
+      </w:pPr>
+      <w:r>
+        <w:rPr>
+          <w:rFonts w:ascii="Courier New" w:eastAsia="Times New Roman" w:hAnsi="Courier New" w:cs="Courier New"/>
+          <w:sz w:val="20"/>
+          <w:szCs w:val="20"/>
+          <w:lang w:eastAsia="pl-PL"/>
+        </w:rPr>
+        <w:t>5. Obiekty i ich funkcjonalności tworzone w trakcie działania programu</w:t>
+      </w:r>
+    </w:p>
+    <w:p>
+      <w:pPr>
+        <w:tabs>
+          <w:tab w:val="left" w:pos="916"/>
+          <w:tab w:val="left" w:pos="1832"/>
+          <w:tab w:val="left" w:pos="2748"/>
+          <w:tab w:val="left" w:pos="3664"/>
+          <w:tab w:val="left" w:pos="4580"/>
+          <w:tab w:val="left" w:pos="5496"/>
+          <w:tab w:val="left" w:pos="6412"/>
+          <w:tab w:val="left" w:pos="7328"/>
+          <w:tab w:val="left" w:pos="8244"/>
+          <w:tab w:val="left" w:pos="9160"/>
+          <w:tab w:val="left" w:pos="10076"/>
+          <w:tab w:val="left" w:pos="10992"/>
+          <w:tab w:val="left" w:pos="11908"/>
+          <w:tab w:val="left" w:pos="12824"/>
+          <w:tab w:val="left" w:pos="13740"/>
+          <w:tab w:val="left" w:pos="14656"/>
+        </w:tabs>
+        <w:spacing w:after="0" w:line="240" w:lineRule="auto"/>
+        <w:rPr>
+          <w:rFonts w:ascii="Courier New" w:eastAsia="Times New Roman" w:hAnsi="Courier New" w:cs="Courier New"/>
+          <w:sz w:val="20"/>
+          <w:szCs w:val="20"/>
+          <w:lang w:eastAsia="pl-PL"/>
+        </w:rPr>
+      </w:pPr>
+      <w:r>
+        <w:rPr>
+          <w:rFonts w:ascii="Courier New" w:eastAsia="Times New Roman" w:hAnsi="Courier New" w:cs="Courier New"/>
+          <w:sz w:val="20"/>
+          <w:szCs w:val="20"/>
+          <w:lang w:eastAsia="pl-PL"/>
+        </w:rPr>
+        <w:t xml:space="preserve">Account </w:t>
+      </w:r>
+    </w:p>
+    <w:p>
+      <w:pPr>
+        <w:tabs>
+          <w:tab w:val="left" w:pos="916"/>
+          <w:tab w:val="left" w:pos="1832"/>
+          <w:tab w:val="left" w:pos="2748"/>
+          <w:tab w:val="left" w:pos="3664"/>
+          <w:tab w:val="left" w:pos="4580"/>
+          <w:tab w:val="left" w:pos="5496"/>
+          <w:tab w:val="left" w:pos="6412"/>
+          <w:tab w:val="left" w:pos="7328"/>
+          <w:tab w:val="left" w:pos="8244"/>
+          <w:tab w:val="left" w:pos="9160"/>
+          <w:tab w:val="left" w:pos="10076"/>
+          <w:tab w:val="left" w:pos="10992"/>
+          <w:tab w:val="left" w:pos="11908"/>
+          <w:tab w:val="left" w:pos="12824"/>
+          <w:tab w:val="left" w:pos="13740"/>
+          <w:tab w:val="left" w:pos="14656"/>
+        </w:tabs>
+        <w:spacing w:after="0" w:line="240" w:lineRule="auto"/>
+        <w:rPr>
+          <w:rFonts w:ascii="Courier New" w:eastAsia="Times New Roman" w:hAnsi="Courier New" w:cs="Courier New"/>
+          <w:sz w:val="20"/>
+          <w:szCs w:val="20"/>
+          <w:lang w:eastAsia="pl-PL"/>
+        </w:rPr>
+      </w:pPr>
+      <w:r>
+        <w:rPr>
+          <w:rFonts w:ascii="Courier New" w:eastAsia="Times New Roman" w:hAnsi="Courier New" w:cs="Courier New"/>
+          <w:sz w:val="20"/>
+          <w:szCs w:val="20"/>
+          <w:lang w:eastAsia="pl-PL"/>
+        </w:rPr>
+        <w:tab/>
+        <w:t>Obiekt przechowujący dane użytkownika</w:t>
+      </w:r>
+    </w:p>
+    <w:p>
+      <w:pPr>
+        <w:tabs>
+          <w:tab w:val="left" w:pos="916"/>
+          <w:tab w:val="left" w:pos="1832"/>
+          <w:tab w:val="left" w:pos="2748"/>
+          <w:tab w:val="left" w:pos="3664"/>
+          <w:tab w:val="left" w:pos="4580"/>
+          <w:tab w:val="left" w:pos="5496"/>
+          <w:tab w:val="left" w:pos="6412"/>
+          <w:tab w:val="left" w:pos="7328"/>
+          <w:tab w:val="left" w:pos="8244"/>
+          <w:tab w:val="left" w:pos="9160"/>
+          <w:tab w:val="left" w:pos="10076"/>
+          <w:tab w:val="left" w:pos="10992"/>
+          <w:tab w:val="left" w:pos="11908"/>
+          <w:tab w:val="left" w:pos="12824"/>
+          <w:tab w:val="left" w:pos="13740"/>
+          <w:tab w:val="left" w:pos="14656"/>
+        </w:tabs>
+        <w:spacing w:after="0" w:line="240" w:lineRule="auto"/>
+        <w:rPr>
+          <w:rFonts w:ascii="Courier New" w:eastAsia="Times New Roman" w:hAnsi="Courier New" w:cs="Courier New"/>
+          <w:sz w:val="20"/>
+          <w:szCs w:val="20"/>
+          <w:lang w:eastAsia="pl-PL"/>
+        </w:rPr>
+      </w:pPr>
+      <w:r>
+        <w:rPr>
+          <w:rFonts w:ascii="Courier New" w:eastAsia="Times New Roman" w:hAnsi="Courier New" w:cs="Courier New"/>
+          <w:sz w:val="20"/>
+          <w:szCs w:val="20"/>
+          <w:lang w:eastAsia="pl-PL"/>
+        </w:rPr>
+        <w:t>Menu</w:t>
+      </w:r>
+    </w:p>
+    <w:p>
+      <w:pPr>
+        <w:tabs>
+          <w:tab w:val="left" w:pos="916"/>
+          <w:tab w:val="left" w:pos="1832"/>
+          <w:tab w:val="left" w:pos="2748"/>
+          <w:tab w:val="left" w:pos="3664"/>
+          <w:tab w:val="left" w:pos="4580"/>
+          <w:tab w:val="left" w:pos="5496"/>
+          <w:tab w:val="left" w:pos="6412"/>
+          <w:tab w:val="left" w:pos="7328"/>
+          <w:tab w:val="left" w:pos="8244"/>
+          <w:tab w:val="left" w:pos="9160"/>
+          <w:tab w:val="left" w:pos="10076"/>
+          <w:tab w:val="left" w:pos="10992"/>
+          <w:tab w:val="left" w:pos="11908"/>
+          <w:tab w:val="left" w:pos="12824"/>
+          <w:tab w:val="left" w:pos="13740"/>
+          <w:tab w:val="left" w:pos="14656"/>
+        </w:tabs>
+        <w:spacing w:after="0" w:line="240" w:lineRule="auto"/>
+        <w:rPr>
+          <w:rFonts w:ascii="Courier New" w:eastAsia="Times New Roman" w:hAnsi="Courier New" w:cs="Courier New"/>
+          <w:sz w:val="20"/>
+          <w:szCs w:val="20"/>
+          <w:lang w:eastAsia="pl-PL"/>
+        </w:rPr>
+      </w:pPr>
+      <w:r>
+        <w:rPr>
+          <w:rFonts w:ascii="Courier New" w:eastAsia="Times New Roman" w:hAnsi="Courier New" w:cs="Courier New"/>
+          <w:sz w:val="20"/>
+          <w:szCs w:val="20"/>
+          <w:lang w:eastAsia="pl-PL"/>
+        </w:rPr>
+        <w:tab/>
+        <w:t>Obiekt służący do porozumiewania się z użytkownikiem</w:t>
+      </w:r>
+    </w:p>
+    <w:p>
+      <w:pPr>
+        <w:tabs>
+          <w:tab w:val="left" w:pos="916"/>
+          <w:tab w:val="left" w:pos="1832"/>
+          <w:tab w:val="left" w:pos="2748"/>
+          <w:tab w:val="left" w:pos="3664"/>
+          <w:tab w:val="left" w:pos="4580"/>
+          <w:tab w:val="left" w:pos="5496"/>
+          <w:tab w:val="left" w:pos="6412"/>
+          <w:tab w:val="left" w:pos="7328"/>
+          <w:tab w:val="left" w:pos="8244"/>
+          <w:tab w:val="left" w:pos="9160"/>
+          <w:tab w:val="left" w:pos="10076"/>
+          <w:tab w:val="left" w:pos="10992"/>
+          <w:tab w:val="left" w:pos="11908"/>
+          <w:tab w:val="left" w:pos="12824"/>
+          <w:tab w:val="left" w:pos="13740"/>
+          <w:tab w:val="left" w:pos="14656"/>
+        </w:tabs>
+        <w:spacing w:after="0" w:line="240" w:lineRule="auto"/>
+        <w:rPr>
+          <w:rFonts w:ascii="Courier New" w:eastAsia="Times New Roman" w:hAnsi="Courier New" w:cs="Courier New"/>
+          <w:sz w:val="20"/>
+          <w:szCs w:val="20"/>
+          <w:lang w:eastAsia="pl-PL"/>
+        </w:rPr>
+      </w:pPr>
+      <w:r>
+        <w:rPr>
+          <w:rFonts w:ascii="Courier New" w:eastAsia="Times New Roman" w:hAnsi="Courier New" w:cs="Courier New"/>
+          <w:sz w:val="20"/>
+          <w:szCs w:val="20"/>
+          <w:lang w:eastAsia="pl-PL"/>
+        </w:rPr>
+        <w:t xml:space="preserve">UserInput </w:t>
+      </w:r>
+    </w:p>
+    <w:p>
+      <w:pPr>
+        <w:tabs>
+          <w:tab w:val="left" w:pos="916"/>
+          <w:tab w:val="left" w:pos="1832"/>
+          <w:tab w:val="left" w:pos="2748"/>
+          <w:tab w:val="left" w:pos="3664"/>
+          <w:tab w:val="left" w:pos="4580"/>
+          <w:tab w:val="left" w:pos="5496"/>
+          <w:tab w:val="left" w:pos="6412"/>
+          <w:tab w:val="left" w:pos="7328"/>
+          <w:tab w:val="left" w:pos="8244"/>
+          <w:tab w:val="left" w:pos="9160"/>
+          <w:tab w:val="left" w:pos="10076"/>
+          <w:tab w:val="left" w:pos="10992"/>
+          <w:tab w:val="left" w:pos="11908"/>
+          <w:tab w:val="left" w:pos="12824"/>
+          <w:tab w:val="left" w:pos="13740"/>
+          <w:tab w:val="left" w:pos="14656"/>
+        </w:tabs>
+        <w:spacing w:after="0" w:line="240" w:lineRule="auto"/>
+        <w:rPr>
+          <w:rFonts w:ascii="Courier New" w:eastAsia="Times New Roman" w:hAnsi="Courier New" w:cs="Courier New"/>
+          <w:sz w:val="20"/>
+          <w:szCs w:val="20"/>
+          <w:lang w:eastAsia="pl-PL"/>
+        </w:rPr>
+      </w:pPr>
+      <w:r>
+        <w:rPr>
+          <w:rFonts w:ascii="Courier New" w:eastAsia="Times New Roman" w:hAnsi="Courier New" w:cs="Courier New"/>
+          <w:sz w:val="20"/>
+          <w:szCs w:val="20"/>
+          <w:lang w:eastAsia="pl-PL"/>
+        </w:rPr>
+        <w:tab/>
+        <w:t>Obiekt do przetworzenia informacji wejściowych użytkownika</w:t>
+      </w:r>
+    </w:p>
+    <w:p>
+      <w:pPr>
+        <w:tabs>
+          <w:tab w:val="left" w:pos="916"/>
+          <w:tab w:val="left" w:pos="1832"/>
+          <w:tab w:val="left" w:pos="2748"/>
+          <w:tab w:val="left" w:pos="3664"/>
+          <w:tab w:val="left" w:pos="4580"/>
+          <w:tab w:val="left" w:pos="5496"/>
+          <w:tab w:val="left" w:pos="6412"/>
+          <w:tab w:val="left" w:pos="7328"/>
+          <w:tab w:val="left" w:pos="8244"/>
+          <w:tab w:val="left" w:pos="9160"/>
+          <w:tab w:val="left" w:pos="10076"/>
+          <w:tab w:val="left" w:pos="10992"/>
+          <w:tab w:val="left" w:pos="11908"/>
+          <w:tab w:val="left" w:pos="12824"/>
+          <w:tab w:val="left" w:pos="13740"/>
+          <w:tab w:val="left" w:pos="14656"/>
+        </w:tabs>
+        <w:spacing w:after="0" w:line="240" w:lineRule="auto"/>
+        <w:rPr>
+          <w:rFonts w:ascii="Courier New" w:eastAsia="Times New Roman" w:hAnsi="Courier New" w:cs="Courier New"/>
+          <w:sz w:val="20"/>
+          <w:szCs w:val="20"/>
+          <w:lang w:eastAsia="pl-PL"/>
+        </w:rPr>
+      </w:pPr>
+      <w:r>
+        <w:rPr>
+          <w:rFonts w:ascii="Courier New" w:eastAsia="Times New Roman" w:hAnsi="Courier New" w:cs="Courier New"/>
+          <w:sz w:val="20"/>
+          <w:szCs w:val="20"/>
+          <w:lang w:eastAsia="pl-PL"/>
+        </w:rPr>
+        <w:t>AccountDatabase</w:t>
+      </w:r>
+    </w:p>
+    <w:p>
+      <w:pPr>
+        <w:tabs>
+          <w:tab w:val="left" w:pos="916"/>
+          <w:tab w:val="left" w:pos="1832"/>
+          <w:tab w:val="left" w:pos="2748"/>
+          <w:tab w:val="left" w:pos="3664"/>
+          <w:tab w:val="left" w:pos="4580"/>
+          <w:tab w:val="left" w:pos="5496"/>
+          <w:tab w:val="left" w:pos="6412"/>
+          <w:tab w:val="left" w:pos="7328"/>
+          <w:tab w:val="left" w:pos="8244"/>
+          <w:tab w:val="left" w:pos="9160"/>
+          <w:tab w:val="left" w:pos="10076"/>
+          <w:tab w:val="left" w:pos="10992"/>
+          <w:tab w:val="left" w:pos="11908"/>
+          <w:tab w:val="left" w:pos="12824"/>
+          <w:tab w:val="left" w:pos="13740"/>
+          <w:tab w:val="left" w:pos="14656"/>
+        </w:tabs>
+        <w:spacing w:after="0" w:line="240" w:lineRule="auto"/>
+        <w:rPr>
+          <w:rFonts w:ascii="Courier New" w:eastAsia="Times New Roman" w:hAnsi="Courier New" w:cs="Courier New"/>
+          <w:sz w:val="20"/>
+          <w:szCs w:val="20"/>
+          <w:lang w:eastAsia="pl-PL"/>
+        </w:rPr>
+      </w:pPr>
+      <w:r>
+        <w:rPr>
+          <w:rFonts w:ascii="Courier New" w:eastAsia="Times New Roman" w:hAnsi="Courier New" w:cs="Courier New"/>
+          <w:sz w:val="20"/>
+          <w:szCs w:val="20"/>
+          <w:lang w:eastAsia="pl-PL"/>
+        </w:rPr>
+        <w:tab/>
+        <w:t>Obiekt do obsługi plików (zapisywania i wczytywania baz danych)</w:t>
+      </w:r>
+    </w:p>
+    <w:p>
+      <w:pPr>
+        <w:tabs>
+          <w:tab w:val="left" w:pos="916"/>
+          <w:tab w:val="left" w:pos="1832"/>
+          <w:tab w:val="left" w:pos="2748"/>
+          <w:tab w:val="left" w:pos="3664"/>
+          <w:tab w:val="left" w:pos="4580"/>
+          <w:tab w:val="left" w:pos="5496"/>
+          <w:tab w:val="left" w:pos="6412"/>
+          <w:tab w:val="left" w:pos="7328"/>
+          <w:tab w:val="left" w:pos="8244"/>
+          <w:tab w:val="left" w:pos="9160"/>
+          <w:tab w:val="left" w:pos="10076"/>
+          <w:tab w:val="left" w:pos="10992"/>
+          <w:tab w:val="left" w:pos="11908"/>
+          <w:tab w:val="left" w:pos="12824"/>
+          <w:tab w:val="left" w:pos="13740"/>
+          <w:tab w:val="left" w:pos="14656"/>
+        </w:tabs>
+        <w:spacing w:after="0" w:line="240" w:lineRule="auto"/>
+        <w:rPr>
+          <w:rFonts w:ascii="Courier New" w:eastAsia="Times New Roman" w:hAnsi="Courier New" w:cs="Courier New"/>
+          <w:sz w:val="20"/>
+          <w:szCs w:val="20"/>
+          <w:lang w:eastAsia="pl-PL"/>
+        </w:rPr>
+      </w:pPr>
+      <w:r>
+        <w:rPr>
+          <w:rFonts w:ascii="Courier New" w:eastAsia="Times New Roman" w:hAnsi="Courier New" w:cs="Courier New"/>
+          <w:sz w:val="20"/>
+          <w:szCs w:val="20"/>
+          <w:lang w:eastAsia="pl-PL"/>
+        </w:rPr>
+        <w:t>AccountList</w:t>
+      </w:r>
+    </w:p>
+    <w:p>
+      <w:pPr>
+        <w:tabs>
+          <w:tab w:val="left" w:pos="916"/>
+          <w:tab w:val="left" w:pos="1832"/>
+          <w:tab w:val="left" w:pos="2748"/>
+          <w:tab w:val="left" w:pos="3664"/>
+          <w:tab w:val="left" w:pos="4580"/>
+          <w:tab w:val="left" w:pos="5496"/>
+          <w:tab w:val="left" w:pos="6412"/>
+          <w:tab w:val="left" w:pos="7328"/>
+          <w:tab w:val="left" w:pos="8244"/>
+          <w:tab w:val="left" w:pos="9160"/>
+          <w:tab w:val="left" w:pos="10076"/>
+          <w:tab w:val="left" w:pos="10992"/>
+          <w:tab w:val="left" w:pos="11908"/>
+          <w:tab w:val="left" w:pos="12824"/>
+          <w:tab w:val="left" w:pos="13740"/>
+          <w:tab w:val="left" w:pos="14656"/>
+        </w:tabs>
+        <w:spacing w:after="0" w:line="240" w:lineRule="auto"/>
+        <w:rPr>
+          <w:rFonts w:ascii="Courier New" w:eastAsia="Times New Roman" w:hAnsi="Courier New" w:cs="Courier New"/>
+          <w:sz w:val="20"/>
+          <w:szCs w:val="20"/>
+          <w:lang w:eastAsia="pl-PL"/>
+        </w:rPr>
+      </w:pPr>
+      <w:r>
+        <w:rPr>
+          <w:rFonts w:ascii="Courier New" w:eastAsia="Times New Roman" w:hAnsi="Courier New" w:cs="Courier New"/>
+          <w:sz w:val="20"/>
+          <w:szCs w:val="20"/>
+          <w:lang w:eastAsia="pl-PL"/>
+        </w:rPr>
+        <w:tab/>
+        <w:t>Obiekt do obsługi listy danych</w:t>
+      </w:r>
+    </w:p>
+    <w:p>
+      <w:pPr>
+        <w:tabs>
+          <w:tab w:val="left" w:pos="916"/>
+          <w:tab w:val="left" w:pos="1832"/>
+          <w:tab w:val="left" w:pos="2748"/>
+          <w:tab w:val="left" w:pos="3664"/>
+          <w:tab w:val="left" w:pos="4580"/>
+          <w:tab w:val="left" w:pos="5496"/>
+          <w:tab w:val="left" w:pos="6412"/>
+          <w:tab w:val="left" w:pos="7328"/>
+          <w:tab w:val="left" w:pos="8244"/>
+          <w:tab w:val="left" w:pos="9160"/>
+          <w:tab w:val="left" w:pos="10076"/>
+          <w:tab w:val="left" w:pos="10992"/>
+          <w:tab w:val="left" w:pos="11908"/>
+          <w:tab w:val="left" w:pos="12824"/>
+          <w:tab w:val="left" w:pos="13740"/>
+          <w:tab w:val="left" w:pos="14656"/>
+        </w:tabs>
+        <w:spacing w:after="0" w:line="240" w:lineRule="auto"/>
+        <w:rPr>
+          <w:rFonts w:ascii="Courier New" w:eastAsia="Times New Roman" w:hAnsi="Courier New" w:cs="Courier New"/>
+          <w:sz w:val="20"/>
+          <w:szCs w:val="20"/>
+          <w:lang w:eastAsia="pl-PL"/>
+        </w:rPr>
+      </w:pPr>
+      <w:r>
+        <w:rPr>
+          <w:rFonts w:ascii="Courier New" w:eastAsia="Times New Roman" w:hAnsi="Courier New" w:cs="Courier New"/>
+          <w:sz w:val="20"/>
+          <w:szCs w:val="20"/>
+          <w:lang w:eastAsia="pl-PL"/>
+        </w:rPr>
+        <w:t xml:space="preserve">6. Zależności i orientacyjny typ poszczególnych obiektów </w:t>
+      </w:r>
+    </w:p>
+    <w:p>
+      <w:pPr>
+        <w:tabs>
+          <w:tab w:val="left" w:pos="916"/>
+          <w:tab w:val="left" w:pos="1832"/>
+          <w:tab w:val="left" w:pos="2748"/>
+          <w:tab w:val="left" w:pos="3664"/>
+          <w:tab w:val="left" w:pos="4580"/>
+          <w:tab w:val="left" w:pos="5496"/>
+          <w:tab w:val="left" w:pos="6412"/>
+          <w:tab w:val="left" w:pos="7328"/>
+          <w:tab w:val="left" w:pos="8244"/>
+          <w:tab w:val="left" w:pos="9160"/>
+          <w:tab w:val="left" w:pos="10076"/>
+          <w:tab w:val="left" w:pos="10992"/>
+          <w:tab w:val="left" w:pos="11908"/>
+          <w:tab w:val="left" w:pos="12824"/>
+          <w:tab w:val="left" w:pos="13740"/>
+          <w:tab w:val="left" w:pos="14656"/>
+        </w:tabs>
+        <w:spacing w:after="0" w:line="240" w:lineRule="auto"/>
+        <w:rPr>
+          <w:rFonts w:ascii="Courier New" w:eastAsia="Times New Roman" w:hAnsi="Courier New" w:cs="Courier New"/>
+          <w:sz w:val="20"/>
+          <w:szCs w:val="20"/>
+          <w:lang w:eastAsia="pl-PL"/>
+        </w:rPr>
+      </w:pPr>
+      <w:r>
+        <w:rPr>
+          <w:rFonts w:ascii="Courier New" w:eastAsia="Times New Roman" w:hAnsi="Courier New" w:cs="Courier New"/>
+          <w:sz w:val="20"/>
+          <w:szCs w:val="20"/>
+          <w:lang w:eastAsia="pl-PL"/>
+        </w:rPr>
+        <w:t>UserInput</w:t>
+      </w:r>
+    </w:p>
+    <w:p>
+      <w:pPr>
+        <w:tabs>
+          <w:tab w:val="left" w:pos="916"/>
+          <w:tab w:val="left" w:pos="1832"/>
+          <w:tab w:val="left" w:pos="2748"/>
+          <w:tab w:val="left" w:pos="3664"/>
+          <w:tab w:val="left" w:pos="4580"/>
+          <w:tab w:val="left" w:pos="5496"/>
+          <w:tab w:val="left" w:pos="6412"/>
+          <w:tab w:val="left" w:pos="7328"/>
+          <w:tab w:val="left" w:pos="8244"/>
+          <w:tab w:val="left" w:pos="9160"/>
+          <w:tab w:val="left" w:pos="10076"/>
+          <w:tab w:val="left" w:pos="10992"/>
+          <w:tab w:val="left" w:pos="11908"/>
+          <w:tab w:val="left" w:pos="12824"/>
+          <w:tab w:val="left" w:pos="13740"/>
+          <w:tab w:val="left" w:pos="14656"/>
+        </w:tabs>
+        <w:spacing w:after="0" w:line="240" w:lineRule="auto"/>
+        <w:rPr>
+          <w:rFonts w:ascii="Courier New" w:eastAsia="Times New Roman" w:hAnsi="Courier New" w:cs="Courier New"/>
+          <w:sz w:val="20"/>
+          <w:szCs w:val="20"/>
+          <w:lang w:eastAsia="pl-PL"/>
+        </w:rPr>
+      </w:pPr>
+      <w:r>
+        <w:rPr>
+          <w:rFonts w:ascii="Courier New" w:eastAsia="Times New Roman" w:hAnsi="Courier New" w:cs="Courier New"/>
+          <w:sz w:val="20"/>
+          <w:szCs w:val="20"/>
+          <w:lang w:eastAsia="pl-PL"/>
+        </w:rPr>
+        <w:tab/>
+        <w:t>Obiekt agregowany z klasą Menu</w:t>
+      </w:r>
+    </w:p>
+    <w:p>
+      <w:pPr>
+        <w:tabs>
+          <w:tab w:val="left" w:pos="916"/>
+          <w:tab w:val="left" w:pos="1832"/>
+          <w:tab w:val="left" w:pos="2748"/>
+          <w:tab w:val="left" w:pos="3664"/>
+          <w:tab w:val="left" w:pos="4580"/>
+          <w:tab w:val="left" w:pos="5496"/>
+          <w:tab w:val="left" w:pos="6412"/>
+          <w:tab w:val="left" w:pos="7328"/>
+          <w:tab w:val="left" w:pos="8244"/>
+          <w:tab w:val="left" w:pos="9160"/>
+          <w:tab w:val="left" w:pos="10076"/>
+          <w:tab w:val="left" w:pos="10992"/>
+          <w:tab w:val="left" w:pos="11908"/>
+          <w:tab w:val="left" w:pos="12824"/>
+          <w:tab w:val="left" w:pos="13740"/>
+          <w:tab w:val="left" w:pos="14656"/>
+        </w:tabs>
+        <w:spacing w:after="0" w:line="240" w:lineRule="auto"/>
+        <w:rPr>
+          <w:rFonts w:ascii="Courier New" w:eastAsia="Times New Roman" w:hAnsi="Courier New" w:cs="Courier New"/>
+          <w:sz w:val="20"/>
+          <w:szCs w:val="20"/>
+          <w:lang w:eastAsia="pl-PL"/>
+        </w:rPr>
+      </w:pPr>
+      <w:r>
+        <w:rPr>
+          <w:rFonts w:ascii="Courier New" w:eastAsia="Times New Roman" w:hAnsi="Courier New" w:cs="Courier New"/>
+          <w:sz w:val="20"/>
+          <w:szCs w:val="20"/>
+          <w:lang w:eastAsia="pl-PL"/>
+        </w:rPr>
+        <w:t>Menu</w:t>
+      </w:r>
+    </w:p>
+    <w:p>
+      <w:pPr>
+        <w:tabs>
+          <w:tab w:val="left" w:pos="916"/>
+          <w:tab w:val="left" w:pos="1832"/>
+          <w:tab w:val="left" w:pos="2748"/>
+          <w:tab w:val="left" w:pos="3664"/>
+          <w:tab w:val="left" w:pos="4580"/>
+          <w:tab w:val="left" w:pos="5496"/>
+          <w:tab w:val="left" w:pos="6412"/>
+          <w:tab w:val="left" w:pos="7328"/>
+          <w:tab w:val="left" w:pos="8244"/>
+          <w:tab w:val="left" w:pos="9160"/>
+          <w:tab w:val="left" w:pos="10076"/>
+          <w:tab w:val="left" w:pos="10992"/>
+          <w:tab w:val="left" w:pos="11908"/>
+          <w:tab w:val="left" w:pos="12824"/>
+          <w:tab w:val="left" w:pos="13740"/>
+          <w:tab w:val="left" w:pos="14656"/>
+        </w:tabs>
+        <w:spacing w:after="0" w:line="240" w:lineRule="auto"/>
+        <w:rPr>
+          <w:rFonts w:ascii="Courier New" w:eastAsia="Times New Roman" w:hAnsi="Courier New" w:cs="Courier New"/>
+          <w:sz w:val="20"/>
+          <w:szCs w:val="20"/>
+          <w:lang w:eastAsia="pl-PL"/>
+        </w:rPr>
+      </w:pPr>
+      <w:r>
+        <w:rPr>
+          <w:rFonts w:ascii="Courier New" w:eastAsia="Times New Roman" w:hAnsi="Courier New" w:cs="Courier New"/>
+          <w:sz w:val="20"/>
+          <w:szCs w:val="20"/>
+          <w:lang w:eastAsia="pl-PL"/>
+        </w:rPr>
+        <w:tab/>
+        <w:t>Klasa przechowująca metody operowania plikami i dostęp do listy</w:t>
+      </w:r>
+    </w:p>
+    <w:p>
+      <w:pPr>
+        <w:tabs>
+          <w:tab w:val="left" w:pos="916"/>
+          <w:tab w:val="left" w:pos="1832"/>
+          <w:tab w:val="left" w:pos="2748"/>
+          <w:tab w:val="left" w:pos="3664"/>
+          <w:tab w:val="left" w:pos="4580"/>
+          <w:tab w:val="left" w:pos="5496"/>
+          <w:tab w:val="left" w:pos="6412"/>
+          <w:tab w:val="left" w:pos="7328"/>
+          <w:tab w:val="left" w:pos="8244"/>
+          <w:tab w:val="left" w:pos="9160"/>
+          <w:tab w:val="left" w:pos="10076"/>
+          <w:tab w:val="left" w:pos="10992"/>
+          <w:tab w:val="left" w:pos="11908"/>
+          <w:tab w:val="left" w:pos="12824"/>
+          <w:tab w:val="left" w:pos="13740"/>
+          <w:tab w:val="left" w:pos="14656"/>
+        </w:tabs>
+        <w:spacing w:after="0" w:line="240" w:lineRule="auto"/>
+        <w:rPr>
+          <w:rFonts w:ascii="Courier New" w:eastAsia="Times New Roman" w:hAnsi="Courier New" w:cs="Courier New"/>
+          <w:sz w:val="20"/>
+          <w:szCs w:val="20"/>
+          <w:lang w:eastAsia="pl-PL"/>
+        </w:rPr>
+      </w:pPr>
+    </w:p>
+    <w:p>
+      <w:pPr>
+        <w:tabs>
+          <w:tab w:val="left" w:pos="916"/>
+          <w:tab w:val="left" w:pos="1832"/>
+          <w:tab w:val="left" w:pos="2748"/>
+          <w:tab w:val="left" w:pos="3664"/>
+          <w:tab w:val="left" w:pos="4580"/>
+          <w:tab w:val="left" w:pos="5496"/>
+          <w:tab w:val="left" w:pos="6412"/>
+          <w:tab w:val="left" w:pos="7328"/>
+          <w:tab w:val="left" w:pos="8244"/>
+          <w:tab w:val="left" w:pos="9160"/>
+          <w:tab w:val="left" w:pos="10076"/>
+          <w:tab w:val="left" w:pos="10992"/>
+          <w:tab w:val="left" w:pos="11908"/>
+          <w:tab w:val="left" w:pos="12824"/>
+          <w:tab w:val="left" w:pos="13740"/>
+          <w:tab w:val="left" w:pos="14656"/>
+        </w:tabs>
+        <w:spacing w:after="0" w:line="240" w:lineRule="auto"/>
+        <w:rPr>
+          <w:rFonts w:ascii="Courier New" w:eastAsia="Times New Roman" w:hAnsi="Courier New" w:cs="Courier New"/>
+          <w:sz w:val="20"/>
+          <w:szCs w:val="20"/>
+          <w:lang w:eastAsia="pl-PL"/>
+        </w:rPr>
+      </w:pPr>
+      <w:r>
+        <w:rPr>
+          <w:rFonts w:ascii="Courier New" w:eastAsia="Times New Roman" w:hAnsi="Courier New" w:cs="Courier New"/>
+          <w:sz w:val="20"/>
+          <w:szCs w:val="20"/>
+          <w:lang w:eastAsia="pl-PL"/>
+        </w:rPr>
+        <w:t>7</w:t>
+      </w:r>
+      <w:r>
+        <w:rPr>
+          <w:rFonts w:ascii="Courier New" w:eastAsia="Times New Roman" w:hAnsi="Courier New" w:cs="Courier New"/>
+          <w:sz w:val="20"/>
+          <w:szCs w:val="20"/>
+          <w:lang w:eastAsia="pl-PL"/>
+        </w:rPr>
+        <w:t>. Przypadki użycia</w:t>
+      </w:r>
+    </w:p>
+    <w:p>
+      <w:pPr>
+        <w:tabs>
+          <w:tab w:val="left" w:pos="916"/>
+          <w:tab w:val="left" w:pos="1832"/>
+          <w:tab w:val="left" w:pos="2748"/>
+          <w:tab w:val="left" w:pos="3664"/>
+          <w:tab w:val="left" w:pos="4580"/>
+          <w:tab w:val="left" w:pos="5496"/>
+          <w:tab w:val="left" w:pos="6412"/>
+          <w:tab w:val="left" w:pos="7328"/>
+          <w:tab w:val="left" w:pos="8244"/>
+          <w:tab w:val="left" w:pos="9160"/>
+          <w:tab w:val="left" w:pos="10076"/>
+          <w:tab w:val="left" w:pos="10992"/>
+          <w:tab w:val="left" w:pos="11908"/>
+          <w:tab w:val="left" w:pos="12824"/>
+          <w:tab w:val="left" w:pos="13740"/>
+          <w:tab w:val="left" w:pos="14656"/>
+        </w:tabs>
+        <w:spacing w:after="0" w:line="240" w:lineRule="auto"/>
+        <w:rPr>
+          <w:rFonts w:ascii="Courier New" w:eastAsia="Times New Roman" w:hAnsi="Courier New" w:cs="Courier New"/>
+          <w:sz w:val="20"/>
+          <w:szCs w:val="20"/>
+          <w:lang w:eastAsia="pl-PL"/>
+        </w:rPr>
+      </w:pPr>
+      <w:r>
+        <w:rPr>
+          <w:rFonts w:ascii="Courier New" w:eastAsia="Times New Roman" w:hAnsi="Courier New" w:cs="Courier New"/>
+          <w:sz w:val="20"/>
+          <w:szCs w:val="20"/>
+          <w:lang w:eastAsia="pl-PL"/>
+        </w:rPr>
+        <w:t xml:space="preserve">Przykład wywołania programu: </w:t>
+      </w:r>
+      <w:r>
+        <w:rPr>
+          <w:rFonts w:ascii="Courier New" w:eastAsia="Times New Roman" w:hAnsi="Courier New" w:cs="Courier New"/>
+          <w:sz w:val="20"/>
+          <w:szCs w:val="20"/>
+          <w:lang w:eastAsia="pl-PL"/>
+        </w:rPr>
+        <w:t>./a.out lub start menu.exe</w:t>
+      </w:r>
+    </w:p>
+    <w:p>
+      <w:pPr>
+        <w:tabs>
+          <w:tab w:val="left" w:pos="916"/>
+          <w:tab w:val="left" w:pos="1832"/>
+          <w:tab w:val="left" w:pos="2748"/>
+          <w:tab w:val="left" w:pos="3664"/>
+          <w:tab w:val="left" w:pos="4580"/>
+          <w:tab w:val="left" w:pos="5496"/>
+          <w:tab w:val="left" w:pos="6412"/>
+          <w:tab w:val="left" w:pos="7328"/>
+          <w:tab w:val="left" w:pos="8244"/>
+          <w:tab w:val="left" w:pos="9160"/>
+          <w:tab w:val="left" w:pos="10076"/>
+          <w:tab w:val="left" w:pos="10992"/>
+          <w:tab w:val="left" w:pos="11908"/>
+          <w:tab w:val="left" w:pos="12824"/>
+          <w:tab w:val="left" w:pos="13740"/>
+          <w:tab w:val="left" w:pos="14656"/>
+        </w:tabs>
+        <w:spacing w:after="0" w:line="240" w:lineRule="auto"/>
+        <w:rPr>
+          <w:rFonts w:ascii="Courier New" w:eastAsia="Times New Roman" w:hAnsi="Courier New" w:cs="Courier New"/>
+          <w:sz w:val="20"/>
+          <w:szCs w:val="20"/>
+          <w:lang w:eastAsia="pl-PL"/>
+        </w:rPr>
+      </w:pPr>
+      <w:r>
+        <w:rPr>
+          <w:rFonts w:ascii="Courier New" w:eastAsia="Times New Roman" w:hAnsi="Courier New" w:cs="Courier New"/>
+          <w:sz w:val="20"/>
+          <w:szCs w:val="20"/>
+          <w:lang w:eastAsia="pl-PL"/>
+        </w:rPr>
+        <w:t>Wyświetlenie menu -&gt; pobranie wyboru od użytkownika -&gt; pobranie danych wejściowych od użytkownika -&gt; wykonanie pożądanej operacji -&gt; wyświetlenie menu</w:t>
+      </w:r>
+    </w:p>
+    <w:p>
+      <w:pPr>
+        <w:jc w:val="center"/>
+        <w:rPr>
+          <w:rFonts w:ascii="Arial" w:hAnsi="Arial" w:cs="Arial"/>
+          <w:sz w:val="28"/>
+          <w:szCs w:val="28"/>
+        </w:rPr>
+      </w:pPr>
+    </w:p>
+    <w:p>
+      <w:pPr>
+        <w:jc w:val="center"/>
+        <w:rPr>
+          <w:rFonts w:ascii="Arial" w:hAnsi="Arial" w:cs="Arial"/>
+          <w:b/>
+          <w:bCs/>
+          <w:sz w:val="28"/>
+          <w:szCs w:val="28"/>
+        </w:rPr>
+      </w:pPr>
+      <w:r>
+        <w:rPr>
+          <w:rFonts w:ascii="Arial" w:hAnsi="Arial" w:cs="Arial"/>
+          <w:b/>
+          <w:bCs/>
+          <w:sz w:val="28"/>
+          <w:szCs w:val="28"/>
+        </w:rPr>
         <w:t>Przykłady działania programu</w:t>
       </w:r>
     </w:p>
@@ -414,15 +1886,15 @@
       <w:pPr>
         <w:rPr>
           <w:rFonts w:ascii="Arial" w:hAnsi="Arial" w:cs="Arial"/>
-          <w:sz w:val="28"/>
-          <w:szCs w:val="28"/>
-        </w:rPr>
-      </w:pPr>
-      <w:r>
-        <w:rPr>
-          <w:rFonts w:ascii="Arial" w:hAnsi="Arial" w:cs="Arial"/>
-          <w:sz w:val="28"/>
-          <w:szCs w:val="28"/>
+          <w:sz w:val="24"/>
+          <w:szCs w:val="24"/>
+        </w:rPr>
+      </w:pPr>
+      <w:r>
+        <w:rPr>
+          <w:rFonts w:ascii="Arial" w:hAnsi="Arial" w:cs="Arial"/>
+          <w:sz w:val="24"/>
+          <w:szCs w:val="24"/>
         </w:rPr>
         <w:t>Menu wybrania systemu.</w:t>
       </w:r>
@@ -431,14 +1903,17 @@
       <w:pPr>
         <w:rPr>
           <w:rFonts w:ascii="Arial" w:hAnsi="Arial" w:cs="Arial"/>
-          <w:sz w:val="28"/>
-          <w:szCs w:val="28"/>
+          <w:sz w:val="24"/>
+          <w:szCs w:val="24"/>
         </w:rPr>
       </w:pPr>
       <w:r>
         <w:rPr>
           <w:noProof/>
-        </w:rPr>
+          <w:sz w:val="20"/>
+          <w:szCs w:val="20"/>
+        </w:rPr>
+        <w:lastRenderedPageBreak/>
         <w:drawing>
           <wp:inline distT="0" distB="0" distL="0" distR="0" wp14:anchorId="2AC5432E" wp14:editId="6CAF17CC">
             <wp:extent cx="1943100" cy="1114425"/>
@@ -480,48 +1955,32 @@
       <w:pPr>
         <w:rPr>
           <w:rFonts w:ascii="Arial" w:hAnsi="Arial" w:cs="Arial"/>
-          <w:sz w:val="28"/>
-          <w:szCs w:val="28"/>
-        </w:rPr>
-      </w:pPr>
-      <w:r>
-        <w:rPr>
-          <w:rFonts w:ascii="Arial" w:hAnsi="Arial" w:cs="Arial"/>
-          <w:sz w:val="28"/>
-          <w:szCs w:val="28"/>
-        </w:rPr>
-        <w:t xml:space="preserve">Menu systemu </w:t>
-      </w:r>
-      <w:proofErr w:type="spellStart"/>
-      <w:r>
-        <w:rPr>
-          <w:rFonts w:ascii="Arial" w:hAnsi="Arial" w:cs="Arial"/>
-          <w:sz w:val="28"/>
-          <w:szCs w:val="28"/>
-        </w:rPr>
-        <w:t>Account</w:t>
-      </w:r>
-      <w:proofErr w:type="spellEnd"/>
-      <w:r>
-        <w:rPr>
-          <w:rFonts w:ascii="Arial" w:hAnsi="Arial" w:cs="Arial"/>
-          <w:sz w:val="28"/>
-          <w:szCs w:val="28"/>
-        </w:rPr>
-        <w:t>.</w:t>
-      </w:r>
-    </w:p>
-    <w:p>
-      <w:pPr>
-        <w:rPr>
-          <w:rFonts w:ascii="Arial" w:hAnsi="Arial" w:cs="Arial"/>
-          <w:sz w:val="28"/>
-          <w:szCs w:val="28"/>
+          <w:sz w:val="24"/>
+          <w:szCs w:val="24"/>
+        </w:rPr>
+      </w:pPr>
+      <w:r>
+        <w:rPr>
+          <w:rFonts w:ascii="Arial" w:hAnsi="Arial" w:cs="Arial"/>
+          <w:sz w:val="24"/>
+          <w:szCs w:val="24"/>
+        </w:rPr>
+        <w:t>Menu systemu Account.</w:t>
+      </w:r>
+    </w:p>
+    <w:p>
+      <w:pPr>
+        <w:rPr>
+          <w:rFonts w:ascii="Arial" w:hAnsi="Arial" w:cs="Arial"/>
+          <w:sz w:val="24"/>
+          <w:szCs w:val="24"/>
         </w:rPr>
       </w:pPr>
       <w:r>
         <w:rPr>
           <w:noProof/>
+          <w:sz w:val="20"/>
+          <w:szCs w:val="20"/>
         </w:rPr>
         <w:drawing>
           <wp:inline distT="0" distB="0" distL="0" distR="0" wp14:anchorId="1B21057C" wp14:editId="5CDC347F">
@@ -564,66 +2023,48 @@
       <w:pPr>
         <w:rPr>
           <w:rFonts w:ascii="Arial" w:hAnsi="Arial" w:cs="Arial"/>
-          <w:sz w:val="28"/>
-          <w:szCs w:val="28"/>
-        </w:rPr>
-      </w:pPr>
-      <w:r>
-        <w:rPr>
-          <w:rFonts w:ascii="Arial" w:hAnsi="Arial" w:cs="Arial"/>
-          <w:sz w:val="28"/>
-          <w:szCs w:val="28"/>
-        </w:rPr>
-        <w:t xml:space="preserve">Użycie funkcji </w:t>
-      </w:r>
-      <w:proofErr w:type="spellStart"/>
-      <w:r>
-        <w:rPr>
-          <w:rFonts w:ascii="Arial" w:hAnsi="Arial" w:cs="Arial"/>
-          <w:sz w:val="28"/>
-          <w:szCs w:val="28"/>
-        </w:rPr>
-        <w:t>create</w:t>
-      </w:r>
-      <w:proofErr w:type="spellEnd"/>
-      <w:r>
-        <w:rPr>
-          <w:rFonts w:ascii="Arial" w:hAnsi="Arial" w:cs="Arial"/>
-          <w:sz w:val="28"/>
-          <w:szCs w:val="28"/>
-        </w:rPr>
-        <w:t xml:space="preserve"> </w:t>
-      </w:r>
-      <w:proofErr w:type="spellStart"/>
-      <w:r>
-        <w:rPr>
-          <w:rFonts w:ascii="Arial" w:hAnsi="Arial" w:cs="Arial"/>
-          <w:sz w:val="28"/>
-          <w:szCs w:val="28"/>
-        </w:rPr>
-        <w:t>account</w:t>
-      </w:r>
-      <w:proofErr w:type="spellEnd"/>
-      <w:r>
-        <w:rPr>
-          <w:rFonts w:ascii="Arial" w:hAnsi="Arial" w:cs="Arial"/>
-          <w:sz w:val="28"/>
-          <w:szCs w:val="28"/>
-        </w:rPr>
-        <w:t>.</w:t>
-      </w:r>
-    </w:p>
-    <w:p>
-      <w:pPr>
-        <w:rPr>
-          <w:rFonts w:ascii="Arial" w:hAnsi="Arial" w:cs="Arial"/>
-          <w:sz w:val="28"/>
-          <w:szCs w:val="28"/>
+          <w:sz w:val="24"/>
+          <w:szCs w:val="24"/>
+        </w:rPr>
+      </w:pPr>
+      <w:r>
+        <w:rPr>
+          <w:rFonts w:ascii="Arial" w:hAnsi="Arial" w:cs="Arial"/>
+          <w:sz w:val="24"/>
+          <w:szCs w:val="24"/>
+        </w:rPr>
+        <w:t xml:space="preserve">Użycie funkcji create </w:t>
+      </w:r>
+      <w:r>
+        <w:rPr>
+          <w:rFonts w:ascii="Arial" w:hAnsi="Arial" w:cs="Arial"/>
+          <w:sz w:val="24"/>
+          <w:szCs w:val="24"/>
+        </w:rPr>
+        <w:t>a</w:t>
+      </w:r>
+      <w:r>
+        <w:rPr>
+          <w:rFonts w:ascii="Arial" w:hAnsi="Arial" w:cs="Arial"/>
+          <w:sz w:val="24"/>
+          <w:szCs w:val="24"/>
+        </w:rPr>
+        <w:t>ccount.</w:t>
+      </w:r>
+    </w:p>
+    <w:p>
+      <w:pPr>
+        <w:rPr>
+          <w:rFonts w:ascii="Arial" w:hAnsi="Arial" w:cs="Arial"/>
+          <w:sz w:val="24"/>
+          <w:szCs w:val="24"/>
         </w:rPr>
       </w:pPr>
       <w:r>
         <w:rPr>
           <w:noProof/>
+          <w:sz w:val="20"/>
+          <w:szCs w:val="20"/>
         </w:rPr>
         <w:drawing>
           <wp:inline distT="0" distB="0" distL="0" distR="0" wp14:anchorId="7ECD2519" wp14:editId="1F152400">
@@ -666,35 +2107,27 @@
       <w:pPr>
         <w:rPr>
           <w:rFonts w:ascii="Arial" w:hAnsi="Arial" w:cs="Arial"/>
-          <w:sz w:val="28"/>
-          <w:szCs w:val="28"/>
-        </w:rPr>
-      </w:pPr>
-      <w:r>
-        <w:rPr>
-          <w:rFonts w:ascii="Arial" w:hAnsi="Arial" w:cs="Arial"/>
-          <w:sz w:val="28"/>
-          <w:szCs w:val="28"/>
-        </w:rPr>
-        <w:t xml:space="preserve">Użycie funkcji display </w:t>
-      </w:r>
-      <w:proofErr w:type="spellStart"/>
-      <w:r>
-        <w:rPr>
-          <w:rFonts w:ascii="Arial" w:hAnsi="Arial" w:cs="Arial"/>
-          <w:sz w:val="28"/>
-          <w:szCs w:val="28"/>
-        </w:rPr>
-        <w:t>card</w:t>
-      </w:r>
-      <w:proofErr w:type="spellEnd"/>
-      <w:r>
-        <w:rPr>
-          <w:rFonts w:ascii="Arial" w:hAnsi="Arial" w:cs="Arial"/>
-          <w:sz w:val="28"/>
-          <w:szCs w:val="28"/>
-        </w:rPr>
-        <w:t xml:space="preserve"> numer.</w:t>
+          <w:noProof/>
+          <w:sz w:val="24"/>
+          <w:szCs w:val="24"/>
+        </w:rPr>
+      </w:pPr>
+      <w:r>
+        <w:rPr>
+          <w:rFonts w:ascii="Arial" w:hAnsi="Arial" w:cs="Arial"/>
+          <w:sz w:val="24"/>
+          <w:szCs w:val="24"/>
+        </w:rPr>
+        <w:t>Użycie funkcji display card numer.</w:t>
+      </w:r>
+      <w:r>
+        <w:rPr>
+          <w:rFonts w:ascii="Arial" w:hAnsi="Arial" w:cs="Arial"/>
+          <w:noProof/>
+          <w:sz w:val="24"/>
+          <w:szCs w:val="24"/>
+        </w:rPr>
+        <w:t xml:space="preserve"> </w:t>
       </w:r>
     </w:p>
     <w:p>
@@ -704,22 +2137,87 @@
           <w:rFonts w:ascii="Arial" w:hAnsi="Arial" w:cs="Arial"/>
           <w:b/>
           <w:bCs/>
-          <w:sz w:val="28"/>
-          <w:szCs w:val="28"/>
-        </w:rPr>
-      </w:pPr>
-    </w:p>
-    <w:p>
-      <w:pPr>
-        <w:jc w:val="center"/>
+          <w:noProof/>
+          <w:sz w:val="24"/>
+          <w:szCs w:val="24"/>
+        </w:rPr>
+      </w:pPr>
+      <w:r>
         <w:rPr>
           <w:rFonts w:ascii="Arial" w:hAnsi="Arial" w:cs="Arial"/>
           <w:b/>
           <w:bCs/>
-          <w:sz w:val="28"/>
-          <w:szCs w:val="28"/>
-        </w:rPr>
-      </w:pPr>
+          <w:noProof/>
+          <w:sz w:val="24"/>
+          <w:szCs w:val="24"/>
+        </w:rPr>
+        <w:t>Diagram klas</w:t>
+      </w:r>
+    </w:p>
+    <w:p>
+      <w:pPr>
+        <w:rPr>
+          <w:rFonts w:ascii="Arial" w:hAnsi="Arial" w:cs="Arial"/>
+          <w:sz w:val="24"/>
+          <w:szCs w:val="24"/>
+        </w:rPr>
+      </w:pPr>
+      <w:r>
+        <w:rPr>
+          <w:rFonts w:ascii="Arial" w:hAnsi="Arial" w:cs="Arial"/>
+          <w:noProof/>
+          <w:sz w:val="28"/>
+          <w:szCs w:val="28"/>
+        </w:rPr>
+        <w:drawing>
+          <wp:inline distT="0" distB="0" distL="0" distR="0" wp14:anchorId="67917F75" wp14:editId="56DA8DB6">
+            <wp:extent cx="5161016" cy="4410075"/>
+            <wp:effectExtent l="0" t="0" r="1905" b="0"/>
+            <wp:docPr id="5" name="Obraz 5"/>
+            <wp:cNvGraphicFramePr>
+              <a:graphicFrameLocks xmlns:a="http://schemas.openxmlformats.org/drawingml/2006/main" noChangeAspect="1"/>
+            </wp:cNvGraphicFramePr>
+            <a:graphic xmlns:a="http://schemas.openxmlformats.org/drawingml/2006/main">
+              <a:graphicData uri="http://schemas.openxmlformats.org/drawingml/2006/picture">
+                <pic:pic xmlns:pic="http://schemas.openxmlformats.org/drawingml/2006/picture">
+                  <pic:nvPicPr>
+                    <pic:cNvPr id="0" name="Picture 1"/>
+                    <pic:cNvPicPr>
+                      <a:picLocks noChangeAspect="1" noChangeArrowheads="1"/>
+                    </pic:cNvPicPr>
+                  </pic:nvPicPr>
+                  <pic:blipFill>
+                    <a:blip r:embed="rId8">
+                      <a:extLst>
+                        <a:ext uri="{28A0092B-C50C-407E-A947-70E740481C1C}">
+                          <a14:useLocalDpi xmlns:a14="http://schemas.microsoft.com/office/drawing/2010/main" val="0"/>
+                        </a:ext>
+                      </a:extLst>
+                    </a:blip>
+                    <a:srcRect/>
+                    <a:stretch>
+                      <a:fillRect/>
+                    </a:stretch>
+                  </pic:blipFill>
+                  <pic:spPr bwMode="auto">
+                    <a:xfrm>
+                      <a:off x="0" y="0"/>
+                      <a:ext cx="5168721" cy="4416659"/>
+                    </a:xfrm>
+                    <a:prstGeom prst="rect">
+                      <a:avLst/>
+                    </a:prstGeom>
+                    <a:noFill/>
+                    <a:ln>
+                      <a:noFill/>
+                    </a:ln>
+                  </pic:spPr>
+                </pic:pic>
+              </a:graphicData>
+            </a:graphic>
+          </wp:inline>
+        </w:drawing>
+      </w:r>
     </w:p>
     <w:p>
       <w:pPr>
@@ -732,10 +2230,7 @@
           <w:szCs w:val="28"/>
         </w:rPr>
       </w:pPr>
-    </w:p>
-    <w:p>
-      <w:pPr>
-        <w:jc w:val="center"/>
+      <w:r>
         <w:rPr>
           <w:rFonts w:ascii="Arial" w:hAnsi="Arial" w:cs="Arial"/>
           <w:b/>
@@ -743,11 +2238,45 @@
           <w:sz w:val="28"/>
           <w:szCs w:val="28"/>
         </w:rPr>
-      </w:pPr>
-    </w:p>
-    <w:p>
-      <w:pPr>
-        <w:jc w:val="center"/>
+        <w:lastRenderedPageBreak/>
+        <w:t>Opis najciekawszych fragmentów programu</w:t>
+      </w:r>
+    </w:p>
+    <w:p>
+      <w:pPr>
+        <w:rPr>
+          <w:rFonts w:ascii="Arial" w:hAnsi="Arial" w:cs="Arial"/>
+          <w:sz w:val="28"/>
+          <w:szCs w:val="28"/>
+        </w:rPr>
+      </w:pPr>
+      <w:r>
+        <w:rPr>
+          <w:rFonts w:ascii="Arial" w:hAnsi="Arial" w:cs="Arial"/>
+          <w:sz w:val="28"/>
+          <w:szCs w:val="28"/>
+        </w:rPr>
+        <w:t xml:space="preserve">Najciekawsza funkcjonalnością programu jest możliwość </w:t>
+      </w:r>
+      <w:r>
+        <w:rPr>
+          <w:rFonts w:ascii="Arial" w:hAnsi="Arial" w:cs="Arial"/>
+          <w:sz w:val="28"/>
+          <w:szCs w:val="28"/>
+        </w:rPr>
+        <w:t>dodawania kont do zapamiętywanej przez program bazy danych. Do każdego nowo stworzonego konta zostaje przypisany losowo wygenerowany nr karty bibliotecznej, który następnie można wyświetlić (po zalogowaniu się na swoje konto).</w:t>
+      </w:r>
+    </w:p>
+    <w:p>
+      <w:pPr>
+        <w:jc w:val="center"/>
+        <w:rPr>
+          <w:rFonts w:ascii="Arial" w:hAnsi="Arial" w:cs="Arial"/>
+          <w:sz w:val="28"/>
+          <w:szCs w:val="28"/>
+        </w:rPr>
+      </w:pPr>
+      <w:r>
         <w:rPr>
           <w:rFonts w:ascii="Arial" w:hAnsi="Arial" w:cs="Arial"/>
           <w:b/>
@@ -755,7 +2284,169 @@
           <w:sz w:val="28"/>
           <w:szCs w:val="28"/>
         </w:rPr>
-      </w:pPr>
+        <w:t>Krótki opis najważniejszych klas i metod na poziomie funkcjonalnym</w:t>
+      </w:r>
+      <w:r>
+        <w:rPr>
+          <w:rFonts w:ascii="Arial" w:hAnsi="Arial" w:cs="Arial"/>
+          <w:sz w:val="28"/>
+          <w:szCs w:val="28"/>
+        </w:rPr>
+        <w:t xml:space="preserve"> </w:t>
+      </w:r>
+    </w:p>
+    <w:p>
+      <w:pPr>
+        <w:rPr>
+          <w:rFonts w:ascii="Arial" w:hAnsi="Arial" w:cs="Arial"/>
+          <w:sz w:val="28"/>
+          <w:szCs w:val="28"/>
+        </w:rPr>
+      </w:pPr>
+      <w:r>
+        <w:rPr>
+          <w:rFonts w:ascii="Arial" w:hAnsi="Arial" w:cs="Arial"/>
+          <w:sz w:val="28"/>
+          <w:szCs w:val="28"/>
+        </w:rPr>
+        <w:t xml:space="preserve">Najważniejszymi klasami są Menu oraz </w:t>
+      </w:r>
+      <w:r>
+        <w:rPr>
+          <w:rFonts w:ascii="Arial" w:hAnsi="Arial" w:cs="Arial"/>
+          <w:sz w:val="28"/>
+          <w:szCs w:val="28"/>
+        </w:rPr>
+        <w:t>Account</w:t>
+      </w:r>
+      <w:r>
+        <w:rPr>
+          <w:rFonts w:ascii="Arial" w:hAnsi="Arial" w:cs="Arial"/>
+          <w:sz w:val="28"/>
+          <w:szCs w:val="28"/>
+        </w:rPr>
+        <w:t>List. Menu porozumiewa się z użytkownikiem</w:t>
+      </w:r>
+      <w:r>
+        <w:rPr>
+          <w:rFonts w:ascii="Arial" w:hAnsi="Arial" w:cs="Arial"/>
+          <w:sz w:val="28"/>
+          <w:szCs w:val="28"/>
+        </w:rPr>
+        <w:t xml:space="preserve"> </w:t>
+      </w:r>
+      <w:r>
+        <w:rPr>
+          <w:rFonts w:ascii="Arial" w:hAnsi="Arial" w:cs="Arial"/>
+          <w:sz w:val="28"/>
+          <w:szCs w:val="28"/>
+        </w:rPr>
+        <w:t>wykorzystując klasę User</w:t>
+      </w:r>
+      <w:r>
+        <w:rPr>
+          <w:rFonts w:ascii="Arial" w:hAnsi="Arial" w:cs="Arial"/>
+          <w:sz w:val="28"/>
+          <w:szCs w:val="28"/>
+        </w:rPr>
+        <w:t>Input</w:t>
+      </w:r>
+      <w:r>
+        <w:rPr>
+          <w:rFonts w:ascii="Arial" w:hAnsi="Arial" w:cs="Arial"/>
+          <w:sz w:val="28"/>
+          <w:szCs w:val="28"/>
+        </w:rPr>
+        <w:t>, dzięki czemu użytkownik w stanie jest wywołać</w:t>
+      </w:r>
+      <w:r>
+        <w:rPr>
+          <w:rFonts w:ascii="Arial" w:hAnsi="Arial" w:cs="Arial"/>
+          <w:sz w:val="28"/>
+          <w:szCs w:val="28"/>
+        </w:rPr>
+        <w:t xml:space="preserve"> </w:t>
+      </w:r>
+      <w:r>
+        <w:rPr>
+          <w:rFonts w:ascii="Arial" w:hAnsi="Arial" w:cs="Arial"/>
+          <w:sz w:val="28"/>
+          <w:szCs w:val="28"/>
+        </w:rPr>
+        <w:t xml:space="preserve">pożądaną </w:t>
+      </w:r>
+      <w:r>
+        <w:rPr>
+          <w:rFonts w:ascii="Arial" w:hAnsi="Arial" w:cs="Arial"/>
+          <w:sz w:val="28"/>
+          <w:szCs w:val="28"/>
+        </w:rPr>
+        <w:t>systemu. M</w:t>
+      </w:r>
+      <w:r>
+        <w:rPr>
+          <w:rFonts w:ascii="Arial" w:hAnsi="Arial" w:cs="Arial"/>
+          <w:sz w:val="28"/>
+          <w:szCs w:val="28"/>
+        </w:rPr>
+        <w:t xml:space="preserve">etody </w:t>
+      </w:r>
+      <w:r>
+        <w:rPr>
+          <w:rFonts w:ascii="Arial" w:hAnsi="Arial" w:cs="Arial"/>
+          <w:sz w:val="28"/>
+          <w:szCs w:val="28"/>
+        </w:rPr>
+        <w:t xml:space="preserve">operujące na liście użytkowników </w:t>
+      </w:r>
+      <w:r>
+        <w:rPr>
+          <w:rFonts w:ascii="Arial" w:hAnsi="Arial" w:cs="Arial"/>
+          <w:sz w:val="28"/>
+          <w:szCs w:val="28"/>
+        </w:rPr>
+        <w:t xml:space="preserve">przechowywane są w klasie </w:t>
+      </w:r>
+      <w:r>
+        <w:rPr>
+          <w:rFonts w:ascii="Arial" w:hAnsi="Arial" w:cs="Arial"/>
+          <w:sz w:val="28"/>
+          <w:szCs w:val="28"/>
+        </w:rPr>
+        <w:t>Account</w:t>
+      </w:r>
+      <w:r>
+        <w:rPr>
+          <w:rFonts w:ascii="Arial" w:hAnsi="Arial" w:cs="Arial"/>
+          <w:sz w:val="28"/>
+          <w:szCs w:val="28"/>
+        </w:rPr>
+        <w:t>List</w:t>
+      </w:r>
+      <w:r>
+        <w:rPr>
+          <w:rFonts w:ascii="Arial" w:hAnsi="Arial" w:cs="Arial"/>
+          <w:sz w:val="28"/>
+          <w:szCs w:val="28"/>
+        </w:rPr>
+        <w:t>, użyta jest również klasa AccountDatabase umożliwiająca automatyczne wczytywanie i zapisywanie listy użytkowników w trakcie korzystania z programu. Lista użytkowników przechowywana jest w vectorze klasy Account, która tworzy i przechowuje kolejne obiekty odpowiadające kontom użytkowników</w:t>
+      </w:r>
+      <w:r>
+        <w:rPr>
+          <w:rFonts w:ascii="Arial" w:hAnsi="Arial" w:cs="Arial"/>
+          <w:sz w:val="28"/>
+          <w:szCs w:val="28"/>
+        </w:rPr>
+        <w:t>.</w:t>
+      </w:r>
+      <w:r>
+        <w:rPr>
+          <w:rFonts w:ascii="Arial" w:hAnsi="Arial" w:cs="Arial"/>
+          <w:sz w:val="28"/>
+          <w:szCs w:val="28"/>
+        </w:rPr>
+        <w:t xml:space="preserve"> Dzięki użyciu klasy Messenger, kod jest bardziej zrozumiały, a komunikacja z użytkownikiem przejrzysta.</w:t>
+      </w:r>
     </w:p>
     <w:p>
       <w:pPr>
@@ -768,10 +2459,7 @@
           <w:szCs w:val="28"/>
         </w:rPr>
       </w:pPr>
-    </w:p>
-    <w:p>
-      <w:pPr>
-        <w:jc w:val="center"/>
+      <w:r>
         <w:rPr>
           <w:rFonts w:ascii="Arial" w:hAnsi="Arial" w:cs="Arial"/>
           <w:b/>
@@ -779,11 +2467,100 @@
           <w:sz w:val="28"/>
           <w:szCs w:val="28"/>
         </w:rPr>
-      </w:pPr>
-    </w:p>
-    <w:p>
-      <w:pPr>
-        <w:jc w:val="center"/>
+        <w:t>Krótka instrukcja posługiwania się programem</w:t>
+      </w:r>
+    </w:p>
+    <w:p>
+      <w:pPr>
+        <w:rPr>
+          <w:rFonts w:ascii="Arial" w:hAnsi="Arial" w:cs="Arial"/>
+          <w:sz w:val="28"/>
+          <w:szCs w:val="28"/>
+        </w:rPr>
+      </w:pPr>
+      <w:r>
+        <w:rPr>
+          <w:rFonts w:ascii="Arial" w:hAnsi="Arial" w:cs="Arial"/>
+          <w:sz w:val="28"/>
+          <w:szCs w:val="28"/>
+        </w:rPr>
+        <w:t>Przy otwarciu programu należy użyć klawisza ‘a’ aby wywołać menu operacji na kontach użytkowników. Następnie u</w:t>
+      </w:r>
+      <w:r>
+        <w:rPr>
+          <w:rFonts w:ascii="Arial" w:hAnsi="Arial" w:cs="Arial"/>
+          <w:sz w:val="28"/>
+          <w:szCs w:val="28"/>
+        </w:rPr>
+        <w:t xml:space="preserve">żytkownik wybiera pożądaną funkcję </w:t>
+      </w:r>
+      <w:r>
+        <w:rPr>
+          <w:rFonts w:ascii="Arial" w:hAnsi="Arial" w:cs="Arial"/>
+          <w:sz w:val="28"/>
+          <w:szCs w:val="28"/>
+        </w:rPr>
+        <w:t>systemu</w:t>
+      </w:r>
+      <w:r>
+        <w:rPr>
+          <w:rFonts w:ascii="Arial" w:hAnsi="Arial" w:cs="Arial"/>
+          <w:sz w:val="28"/>
+          <w:szCs w:val="28"/>
+        </w:rPr>
+        <w:t xml:space="preserve"> poprzez wciśnięcie odpowiedniego</w:t>
+      </w:r>
+      <w:r>
+        <w:rPr>
+          <w:rFonts w:ascii="Arial" w:hAnsi="Arial" w:cs="Arial"/>
+          <w:sz w:val="28"/>
+          <w:szCs w:val="28"/>
+        </w:rPr>
+        <w:t xml:space="preserve"> </w:t>
+      </w:r>
+      <w:r>
+        <w:rPr>
+          <w:rFonts w:ascii="Arial" w:hAnsi="Arial" w:cs="Arial"/>
+          <w:sz w:val="28"/>
+          <w:szCs w:val="28"/>
+        </w:rPr>
+        <w:t xml:space="preserve">klawisza. W przypadku </w:t>
+      </w:r>
+      <w:r>
+        <w:rPr>
+          <w:rFonts w:ascii="Arial" w:hAnsi="Arial" w:cs="Arial"/>
+          <w:sz w:val="28"/>
+          <w:szCs w:val="28"/>
+        </w:rPr>
+        <w:t>użycia</w:t>
+      </w:r>
+      <w:r>
+        <w:rPr>
+          <w:rFonts w:ascii="Arial" w:hAnsi="Arial" w:cs="Arial"/>
+          <w:sz w:val="28"/>
+          <w:szCs w:val="28"/>
+        </w:rPr>
+        <w:t xml:space="preserve"> </w:t>
+      </w:r>
+      <w:r>
+        <w:rPr>
+          <w:rFonts w:ascii="Arial" w:hAnsi="Arial" w:cs="Arial"/>
+          <w:sz w:val="28"/>
+          <w:szCs w:val="28"/>
+        </w:rPr>
+        <w:t>niektórych funkcji użytkownik będzie poproszony o podanie swojego imienia oraz hasła</w:t>
+      </w:r>
+      <w:r>
+        <w:rPr>
+          <w:rFonts w:ascii="Arial" w:hAnsi="Arial" w:cs="Arial"/>
+          <w:sz w:val="28"/>
+          <w:szCs w:val="28"/>
+        </w:rPr>
+        <w:t xml:space="preserve"> do swojego konta.</w:t>
+      </w:r>
+    </w:p>
+    <w:p>
+      <w:pPr>
         <w:rPr>
           <w:rFonts w:ascii="Arial" w:hAnsi="Arial" w:cs="Arial"/>
           <w:b/>
@@ -795,7 +2572,6 @@
     </w:p>
     <w:p>
       <w:pPr>
-        <w:jc w:val="center"/>
         <w:rPr>
           <w:rFonts w:ascii="Arial" w:hAnsi="Arial" w:cs="Arial"/>
           <w:b/>
@@ -804,10 +2580,7 @@
           <w:szCs w:val="28"/>
         </w:rPr>
       </w:pPr>
-    </w:p>
-    <w:p>
-      <w:pPr>
-        <w:jc w:val="center"/>
+      <w:r>
         <w:rPr>
           <w:rFonts w:ascii="Arial" w:hAnsi="Arial" w:cs="Arial"/>
           <w:b/>
@@ -815,550 +2588,6 @@
           <w:sz w:val="28"/>
           <w:szCs w:val="28"/>
         </w:rPr>
-      </w:pPr>
-    </w:p>
-    <w:p>
-      <w:pPr>
-        <w:jc w:val="center"/>
-        <w:rPr>
-          <w:rFonts w:ascii="Arial" w:hAnsi="Arial" w:cs="Arial"/>
-          <w:b/>
-          <w:bCs/>
-          <w:sz w:val="28"/>
-          <w:szCs w:val="28"/>
-        </w:rPr>
-      </w:pPr>
-    </w:p>
-    <w:p>
-      <w:pPr>
-        <w:jc w:val="center"/>
-        <w:rPr>
-          <w:rFonts w:ascii="Arial" w:hAnsi="Arial" w:cs="Arial"/>
-          <w:b/>
-          <w:bCs/>
-          <w:sz w:val="28"/>
-          <w:szCs w:val="28"/>
-        </w:rPr>
-      </w:pPr>
-    </w:p>
-    <w:p>
-      <w:pPr>
-        <w:jc w:val="center"/>
-        <w:rPr>
-          <w:rFonts w:ascii="Arial" w:hAnsi="Arial" w:cs="Arial"/>
-          <w:b/>
-          <w:bCs/>
-          <w:sz w:val="28"/>
-          <w:szCs w:val="28"/>
-        </w:rPr>
-      </w:pPr>
-    </w:p>
-    <w:p>
-      <w:pPr>
-        <w:jc w:val="center"/>
-        <w:rPr>
-          <w:rFonts w:ascii="Arial" w:hAnsi="Arial" w:cs="Arial"/>
-          <w:b/>
-          <w:bCs/>
-          <w:sz w:val="28"/>
-          <w:szCs w:val="28"/>
-        </w:rPr>
-      </w:pPr>
-    </w:p>
-    <w:p>
-      <w:pPr>
-        <w:jc w:val="center"/>
-        <w:rPr>
-          <w:rFonts w:ascii="Arial" w:hAnsi="Arial" w:cs="Arial"/>
-          <w:b/>
-          <w:bCs/>
-          <w:sz w:val="28"/>
-          <w:szCs w:val="28"/>
-        </w:rPr>
-      </w:pPr>
-    </w:p>
-    <w:p>
-      <w:pPr>
-        <w:jc w:val="center"/>
-        <w:rPr>
-          <w:rFonts w:ascii="Arial" w:hAnsi="Arial" w:cs="Arial"/>
-          <w:b/>
-          <w:bCs/>
-          <w:sz w:val="28"/>
-          <w:szCs w:val="28"/>
-        </w:rPr>
-      </w:pPr>
-    </w:p>
-    <w:p>
-      <w:pPr>
-        <w:jc w:val="center"/>
-        <w:rPr>
-          <w:rFonts w:ascii="Arial" w:hAnsi="Arial" w:cs="Arial"/>
-          <w:b/>
-          <w:bCs/>
-          <w:sz w:val="28"/>
-          <w:szCs w:val="28"/>
-        </w:rPr>
-      </w:pPr>
-    </w:p>
-    <w:p>
-      <w:pPr>
-        <w:jc w:val="center"/>
-        <w:rPr>
-          <w:rFonts w:ascii="Arial" w:hAnsi="Arial" w:cs="Arial"/>
-          <w:b/>
-          <w:bCs/>
-          <w:sz w:val="28"/>
-          <w:szCs w:val="28"/>
-        </w:rPr>
-      </w:pPr>
-    </w:p>
-    <w:p>
-      <w:pPr>
-        <w:jc w:val="center"/>
-        <w:rPr>
-          <w:rFonts w:ascii="Arial" w:hAnsi="Arial" w:cs="Arial"/>
-          <w:b/>
-          <w:bCs/>
-          <w:sz w:val="28"/>
-          <w:szCs w:val="28"/>
-        </w:rPr>
-      </w:pPr>
-    </w:p>
-    <w:p>
-      <w:pPr>
-        <w:jc w:val="center"/>
-        <w:rPr>
-          <w:rFonts w:ascii="Arial" w:hAnsi="Arial" w:cs="Arial"/>
-          <w:b/>
-          <w:bCs/>
-          <w:sz w:val="28"/>
-          <w:szCs w:val="28"/>
-        </w:rPr>
-      </w:pPr>
-      <w:r>
-        <w:rPr>
-          <w:rFonts w:ascii="Arial" w:hAnsi="Arial" w:cs="Arial"/>
-          <w:b/>
-          <w:bCs/>
-          <w:sz w:val="28"/>
-          <w:szCs w:val="28"/>
-        </w:rPr>
-        <w:t>Opis najciekawszych fragmentów programu</w:t>
-      </w:r>
-    </w:p>
-    <w:p>
-      <w:pPr>
-        <w:rPr>
-          <w:rFonts w:ascii="Arial" w:hAnsi="Arial" w:cs="Arial"/>
-          <w:sz w:val="28"/>
-          <w:szCs w:val="28"/>
-        </w:rPr>
-      </w:pPr>
-      <w:r>
-        <w:rPr>
-          <w:rFonts w:ascii="Arial" w:hAnsi="Arial" w:cs="Arial"/>
-          <w:sz w:val="28"/>
-          <w:szCs w:val="28"/>
-        </w:rPr>
-        <w:t xml:space="preserve">Najciekawsza funkcjonalnością programu jest możliwość </w:t>
-      </w:r>
-      <w:r>
-        <w:rPr>
-          <w:rFonts w:ascii="Arial" w:hAnsi="Arial" w:cs="Arial"/>
-          <w:sz w:val="28"/>
-          <w:szCs w:val="28"/>
-        </w:rPr>
-        <w:t>dodawania kont do zapamiętywanej przez program bazy danych. Do każdego nowo stworzonego konta zostaje przypisany losowo wygenerowany nr karty bibliotecznej, który następnie można wyświetlić (po zalogowaniu się na swoje konto).</w:t>
-      </w:r>
-    </w:p>
-    <w:p>
-      <w:pPr>
-        <w:jc w:val="center"/>
-        <w:rPr>
-          <w:rFonts w:ascii="Arial" w:hAnsi="Arial" w:cs="Arial"/>
-          <w:sz w:val="28"/>
-          <w:szCs w:val="28"/>
-        </w:rPr>
-      </w:pPr>
-      <w:r>
-        <w:rPr>
-          <w:rFonts w:ascii="Arial" w:hAnsi="Arial" w:cs="Arial"/>
-          <w:b/>
-          <w:bCs/>
-          <w:sz w:val="28"/>
-          <w:szCs w:val="28"/>
-        </w:rPr>
-        <w:t>Krótki opis najważniejszych klas i metod na poziomie funkcjonalnym</w:t>
-      </w:r>
-      <w:r>
-        <w:rPr>
-          <w:rFonts w:ascii="Arial" w:hAnsi="Arial" w:cs="Arial"/>
-          <w:sz w:val="28"/>
-          <w:szCs w:val="28"/>
-        </w:rPr>
-        <w:t xml:space="preserve"> </w:t>
-      </w:r>
-    </w:p>
-    <w:p>
-      <w:pPr>
-        <w:rPr>
-          <w:rFonts w:ascii="Arial" w:hAnsi="Arial" w:cs="Arial"/>
-          <w:sz w:val="28"/>
-          <w:szCs w:val="28"/>
-        </w:rPr>
-      </w:pPr>
-      <w:r>
-        <w:rPr>
-          <w:rFonts w:ascii="Arial" w:hAnsi="Arial" w:cs="Arial"/>
-          <w:sz w:val="28"/>
-          <w:szCs w:val="28"/>
-        </w:rPr>
-        <w:t xml:space="preserve">Najważniejszymi klasami są Menu oraz </w:t>
-      </w:r>
-      <w:proofErr w:type="spellStart"/>
-      <w:r>
-        <w:rPr>
-          <w:rFonts w:ascii="Arial" w:hAnsi="Arial" w:cs="Arial"/>
-          <w:sz w:val="28"/>
-          <w:szCs w:val="28"/>
-        </w:rPr>
-        <w:t>Account</w:t>
-      </w:r>
-      <w:r>
-        <w:rPr>
-          <w:rFonts w:ascii="Arial" w:hAnsi="Arial" w:cs="Arial"/>
-          <w:sz w:val="28"/>
-          <w:szCs w:val="28"/>
-        </w:rPr>
-        <w:t>List</w:t>
-      </w:r>
-      <w:proofErr w:type="spellEnd"/>
-      <w:r>
-        <w:rPr>
-          <w:rFonts w:ascii="Arial" w:hAnsi="Arial" w:cs="Arial"/>
-          <w:sz w:val="28"/>
-          <w:szCs w:val="28"/>
-        </w:rPr>
-        <w:t>. Menu porozumiewa się z użytkownikiem</w:t>
-      </w:r>
-      <w:r>
-        <w:rPr>
-          <w:rFonts w:ascii="Arial" w:hAnsi="Arial" w:cs="Arial"/>
-          <w:sz w:val="28"/>
-          <w:szCs w:val="28"/>
-        </w:rPr>
-        <w:t xml:space="preserve"> </w:t>
-      </w:r>
-      <w:r>
-        <w:rPr>
-          <w:rFonts w:ascii="Arial" w:hAnsi="Arial" w:cs="Arial"/>
-          <w:sz w:val="28"/>
-          <w:szCs w:val="28"/>
-        </w:rPr>
-        <w:t xml:space="preserve">wykorzystując klasę </w:t>
-      </w:r>
-      <w:proofErr w:type="spellStart"/>
-      <w:r>
-        <w:rPr>
-          <w:rFonts w:ascii="Arial" w:hAnsi="Arial" w:cs="Arial"/>
-          <w:sz w:val="28"/>
-          <w:szCs w:val="28"/>
-        </w:rPr>
-        <w:t>User</w:t>
-      </w:r>
-      <w:r>
-        <w:rPr>
-          <w:rFonts w:ascii="Arial" w:hAnsi="Arial" w:cs="Arial"/>
-          <w:sz w:val="28"/>
-          <w:szCs w:val="28"/>
-        </w:rPr>
-        <w:t>Input</w:t>
-      </w:r>
-      <w:proofErr w:type="spellEnd"/>
-      <w:r>
-        <w:rPr>
-          <w:rFonts w:ascii="Arial" w:hAnsi="Arial" w:cs="Arial"/>
-          <w:sz w:val="28"/>
-          <w:szCs w:val="28"/>
-        </w:rPr>
-        <w:t>, dzięki czemu użytkownik w stanie jest wywołać</w:t>
-      </w:r>
-      <w:r>
-        <w:rPr>
-          <w:rFonts w:ascii="Arial" w:hAnsi="Arial" w:cs="Arial"/>
-          <w:sz w:val="28"/>
-          <w:szCs w:val="28"/>
-        </w:rPr>
-        <w:t xml:space="preserve"> </w:t>
-      </w:r>
-      <w:r>
-        <w:rPr>
-          <w:rFonts w:ascii="Arial" w:hAnsi="Arial" w:cs="Arial"/>
-          <w:sz w:val="28"/>
-          <w:szCs w:val="28"/>
-        </w:rPr>
-        <w:t xml:space="preserve">pożądaną </w:t>
-      </w:r>
-      <w:r>
-        <w:rPr>
-          <w:rFonts w:ascii="Arial" w:hAnsi="Arial" w:cs="Arial"/>
-          <w:sz w:val="28"/>
-          <w:szCs w:val="28"/>
-        </w:rPr>
-        <w:t>systemu. M</w:t>
-      </w:r>
-      <w:r>
-        <w:rPr>
-          <w:rFonts w:ascii="Arial" w:hAnsi="Arial" w:cs="Arial"/>
-          <w:sz w:val="28"/>
-          <w:szCs w:val="28"/>
-        </w:rPr>
-        <w:t xml:space="preserve">etody </w:t>
-      </w:r>
-      <w:r>
-        <w:rPr>
-          <w:rFonts w:ascii="Arial" w:hAnsi="Arial" w:cs="Arial"/>
-          <w:sz w:val="28"/>
-          <w:szCs w:val="28"/>
-        </w:rPr>
-        <w:t xml:space="preserve">operujące na liście użytkowników </w:t>
-      </w:r>
-      <w:r>
-        <w:rPr>
-          <w:rFonts w:ascii="Arial" w:hAnsi="Arial" w:cs="Arial"/>
-          <w:sz w:val="28"/>
-          <w:szCs w:val="28"/>
-        </w:rPr>
-        <w:t xml:space="preserve">przechowywane są w klasie </w:t>
-      </w:r>
-      <w:proofErr w:type="spellStart"/>
-      <w:r>
-        <w:rPr>
-          <w:rFonts w:ascii="Arial" w:hAnsi="Arial" w:cs="Arial"/>
-          <w:sz w:val="28"/>
-          <w:szCs w:val="28"/>
-        </w:rPr>
-        <w:t>Account</w:t>
-      </w:r>
-      <w:r>
-        <w:rPr>
-          <w:rFonts w:ascii="Arial" w:hAnsi="Arial" w:cs="Arial"/>
-          <w:sz w:val="28"/>
-          <w:szCs w:val="28"/>
-        </w:rPr>
-        <w:t>List</w:t>
-      </w:r>
-      <w:proofErr w:type="spellEnd"/>
-      <w:r>
-        <w:rPr>
-          <w:rFonts w:ascii="Arial" w:hAnsi="Arial" w:cs="Arial"/>
-          <w:sz w:val="28"/>
-          <w:szCs w:val="28"/>
-        </w:rPr>
-        <w:t xml:space="preserve">, użyta jest również klasa </w:t>
-      </w:r>
-      <w:proofErr w:type="spellStart"/>
-      <w:r>
-        <w:rPr>
-          <w:rFonts w:ascii="Arial" w:hAnsi="Arial" w:cs="Arial"/>
-          <w:sz w:val="28"/>
-          <w:szCs w:val="28"/>
-        </w:rPr>
-        <w:t>AccountDatabase</w:t>
-      </w:r>
-      <w:proofErr w:type="spellEnd"/>
-      <w:r>
-        <w:rPr>
-          <w:rFonts w:ascii="Arial" w:hAnsi="Arial" w:cs="Arial"/>
-          <w:sz w:val="28"/>
-          <w:szCs w:val="28"/>
-        </w:rPr>
-        <w:t xml:space="preserve"> umożliwiająca automatyczne wczytywanie i zapisywanie listy użytkowników w trakcie korzystania z programu. Lista użytkowników przechowywana jest w </w:t>
-      </w:r>
-      <w:proofErr w:type="spellStart"/>
-      <w:r>
-        <w:rPr>
-          <w:rFonts w:ascii="Arial" w:hAnsi="Arial" w:cs="Arial"/>
-          <w:sz w:val="28"/>
-          <w:szCs w:val="28"/>
-        </w:rPr>
-        <w:t>vectorze</w:t>
-      </w:r>
-      <w:proofErr w:type="spellEnd"/>
-      <w:r>
-        <w:rPr>
-          <w:rFonts w:ascii="Arial" w:hAnsi="Arial" w:cs="Arial"/>
-          <w:sz w:val="28"/>
-          <w:szCs w:val="28"/>
-        </w:rPr>
-        <w:t xml:space="preserve"> klasy </w:t>
-      </w:r>
-      <w:proofErr w:type="spellStart"/>
-      <w:r>
-        <w:rPr>
-          <w:rFonts w:ascii="Arial" w:hAnsi="Arial" w:cs="Arial"/>
-          <w:sz w:val="28"/>
-          <w:szCs w:val="28"/>
-        </w:rPr>
-        <w:t>Account</w:t>
-      </w:r>
-      <w:proofErr w:type="spellEnd"/>
-      <w:r>
-        <w:rPr>
-          <w:rFonts w:ascii="Arial" w:hAnsi="Arial" w:cs="Arial"/>
-          <w:sz w:val="28"/>
-          <w:szCs w:val="28"/>
-        </w:rPr>
-        <w:t>, która tworzy i przechowuje kolejne obiekty odpowiadające kontom użytkowników</w:t>
-      </w:r>
-      <w:r>
-        <w:rPr>
-          <w:rFonts w:ascii="Arial" w:hAnsi="Arial" w:cs="Arial"/>
-          <w:sz w:val="28"/>
-          <w:szCs w:val="28"/>
-        </w:rPr>
-        <w:t>.</w:t>
-      </w:r>
-      <w:r>
-        <w:rPr>
-          <w:rFonts w:ascii="Arial" w:hAnsi="Arial" w:cs="Arial"/>
-          <w:sz w:val="28"/>
-          <w:szCs w:val="28"/>
-        </w:rPr>
-        <w:t xml:space="preserve"> Dzięki użyciu klasy Messenger, kod jest bardziej zrozumiały, a komunikacja z użytkownikiem przejrzysta.</w:t>
-      </w:r>
-    </w:p>
-    <w:p>
-      <w:pPr>
-        <w:jc w:val="center"/>
-        <w:rPr>
-          <w:rFonts w:ascii="Arial" w:hAnsi="Arial" w:cs="Arial"/>
-          <w:b/>
-          <w:bCs/>
-          <w:sz w:val="28"/>
-          <w:szCs w:val="28"/>
-        </w:rPr>
-      </w:pPr>
-      <w:r>
-        <w:rPr>
-          <w:rFonts w:ascii="Arial" w:hAnsi="Arial" w:cs="Arial"/>
-          <w:b/>
-          <w:bCs/>
-          <w:sz w:val="28"/>
-          <w:szCs w:val="28"/>
-        </w:rPr>
-        <w:t>Krótka instrukcja posługiwania się programem</w:t>
-      </w:r>
-    </w:p>
-    <w:p>
-      <w:pPr>
-        <w:rPr>
-          <w:rFonts w:ascii="Arial" w:hAnsi="Arial" w:cs="Arial"/>
-          <w:sz w:val="28"/>
-          <w:szCs w:val="28"/>
-        </w:rPr>
-      </w:pPr>
-      <w:r>
-        <w:rPr>
-          <w:rFonts w:ascii="Arial" w:hAnsi="Arial" w:cs="Arial"/>
-          <w:sz w:val="28"/>
-          <w:szCs w:val="28"/>
-        </w:rPr>
-        <w:t>Przy otwarciu programu należy użyć klawisza ‘a’ aby wywołać menu operacji na kontach użytkowników. Następnie u</w:t>
-      </w:r>
-      <w:r>
-        <w:rPr>
-          <w:rFonts w:ascii="Arial" w:hAnsi="Arial" w:cs="Arial"/>
-          <w:sz w:val="28"/>
-          <w:szCs w:val="28"/>
-        </w:rPr>
-        <w:t xml:space="preserve">żytkownik wybiera pożądaną funkcję </w:t>
-      </w:r>
-      <w:r>
-        <w:rPr>
-          <w:rFonts w:ascii="Arial" w:hAnsi="Arial" w:cs="Arial"/>
-          <w:sz w:val="28"/>
-          <w:szCs w:val="28"/>
-        </w:rPr>
-        <w:t>systemu</w:t>
-      </w:r>
-      <w:r>
-        <w:rPr>
-          <w:rFonts w:ascii="Arial" w:hAnsi="Arial" w:cs="Arial"/>
-          <w:sz w:val="28"/>
-          <w:szCs w:val="28"/>
-        </w:rPr>
-        <w:t xml:space="preserve"> poprzez wciśnięcie odpowiedniego</w:t>
-      </w:r>
-      <w:r>
-        <w:rPr>
-          <w:rFonts w:ascii="Arial" w:hAnsi="Arial" w:cs="Arial"/>
-          <w:sz w:val="28"/>
-          <w:szCs w:val="28"/>
-        </w:rPr>
-        <w:t xml:space="preserve"> </w:t>
-      </w:r>
-      <w:r>
-        <w:rPr>
-          <w:rFonts w:ascii="Arial" w:hAnsi="Arial" w:cs="Arial"/>
-          <w:sz w:val="28"/>
-          <w:szCs w:val="28"/>
-        </w:rPr>
-        <w:t xml:space="preserve">klawisza. W przypadku </w:t>
-      </w:r>
-      <w:r>
-        <w:rPr>
-          <w:rFonts w:ascii="Arial" w:hAnsi="Arial" w:cs="Arial"/>
-          <w:sz w:val="28"/>
-          <w:szCs w:val="28"/>
-        </w:rPr>
-        <w:t>użycia</w:t>
-      </w:r>
-      <w:r>
-        <w:rPr>
-          <w:rFonts w:ascii="Arial" w:hAnsi="Arial" w:cs="Arial"/>
-          <w:sz w:val="28"/>
-          <w:szCs w:val="28"/>
-        </w:rPr>
-        <w:t xml:space="preserve"> </w:t>
-      </w:r>
-      <w:r>
-        <w:rPr>
-          <w:rFonts w:ascii="Arial" w:hAnsi="Arial" w:cs="Arial"/>
-          <w:sz w:val="28"/>
-          <w:szCs w:val="28"/>
-        </w:rPr>
-        <w:t>niektórych funkcji  użytkownik będzie poproszony o podanie swojego imienia oraz hasła</w:t>
-      </w:r>
-      <w:r>
-        <w:rPr>
-          <w:rFonts w:ascii="Arial" w:hAnsi="Arial" w:cs="Arial"/>
-          <w:sz w:val="28"/>
-          <w:szCs w:val="28"/>
-        </w:rPr>
-        <w:t xml:space="preserve"> do swojego konta.</w:t>
-      </w:r>
-    </w:p>
-    <w:p>
-      <w:pPr>
-        <w:rPr>
-          <w:rFonts w:ascii="Arial" w:hAnsi="Arial" w:cs="Arial"/>
-          <w:b/>
-          <w:bCs/>
-          <w:sz w:val="28"/>
-          <w:szCs w:val="28"/>
-        </w:rPr>
-      </w:pPr>
-      <w:r>
-        <w:rPr>
-          <w:rFonts w:ascii="Arial" w:hAnsi="Arial" w:cs="Arial"/>
-          <w:b/>
-          <w:bCs/>
-          <w:sz w:val="28"/>
-          <w:szCs w:val="28"/>
-        </w:rPr>
-        <w:lastRenderedPageBreak/>
         <w:t>Link do kodu źródłowego:</w:t>
       </w:r>
     </w:p>
@@ -1376,25 +2605,7 @@
           <w:sz w:val="28"/>
           <w:szCs w:val="28"/>
         </w:rPr>
-        <w:t>Do kompilacji proszę użyć komendy: g++ -</w:t>
-      </w:r>
-      <w:proofErr w:type="spellStart"/>
-      <w:r>
-        <w:rPr>
-          <w:rFonts w:ascii="Arial" w:hAnsi="Arial" w:cs="Arial"/>
-          <w:sz w:val="28"/>
-          <w:szCs w:val="28"/>
-        </w:rPr>
-        <w:t>std</w:t>
-      </w:r>
-      <w:proofErr w:type="spellEnd"/>
-      <w:r>
-        <w:rPr>
-          <w:rFonts w:ascii="Arial" w:hAnsi="Arial" w:cs="Arial"/>
-          <w:sz w:val="28"/>
-          <w:szCs w:val="28"/>
-        </w:rPr>
-        <w:t>=c++17 main.cpp</w:t>
+        <w:t>Do kompilacji proszę użyć komendy: g++ -std=c++17 main.cpp</w:t>
       </w:r>
     </w:p>
     <w:p>

</xml_diff>